<commit_message>
refactor code; add meeting minutes
</commit_message>
<xml_diff>
--- a/Notes/Meeting_Minutes.docx
+++ b/Notes/Meeting_Minutes.docx
@@ -565,14 +565,12 @@
         </w:rPr>
         <w:t xml:space="preserve"> </w:t>
       </w:r>
-      <w:proofErr w:type="gramStart"/>
-      <w:r>
-        <w:rPr>
-          <w:lang w:val="en-GB"/>
-        </w:rPr>
-        <w:t>measured</w:t>
-      </w:r>
-      <w:proofErr w:type="gramEnd"/>
+      <w:r>
+        <w:rPr>
+          <w:lang w:val="en-GB"/>
+        </w:rPr>
+        <w:t>Measured</w:t>
+      </w:r>
       <w:r>
         <w:rPr>
           <w:lang w:val="en-GB"/>
@@ -589,7 +587,7 @@
         <w:rPr>
           <w:lang w:val="en-GB"/>
         </w:rPr>
-        <w:t xml:space="preserve"> number of pass or fail</w:t>
+        <w:t>number of pass or fail</w:t>
       </w:r>
     </w:p>
     <w:p>
@@ -603,6 +601,19 @@
           <w:lang w:val="en-GB"/>
         </w:rPr>
         <w:t>Record of incomplete lessons and complete lessons</w:t>
+      </w:r>
+    </w:p>
+    <w:p>
+      <w:pPr>
+        <w:rPr>
+          <w:lang w:val="en-GB"/>
+        </w:rPr>
+      </w:pPr>
+      <w:r>
+        <w:rPr>
+          <w:lang w:val="en-GB"/>
+        </w:rPr>
+        <w:t>Maths age too lower than expectation (real age)? Get offended</w:t>
       </w:r>
     </w:p>
     <w:p>
@@ -719,6 +730,9 @@
         <w:t>Complete lesson history sample</w:t>
       </w:r>
       <w:r>
+        <w:rPr>
+          <w:noProof/>
+        </w:rPr>
         <w:drawing>
           <wp:inline distT="0" distB="0" distL="0" distR="0">
             <wp:extent cx="5943600" cy="973482"/>
@@ -985,32 +999,14 @@
         <w:rPr>
           <w:lang w:val="en-GB"/>
         </w:rPr>
-        <w:t>:</w:t>
-      </w:r>
-      <w:r>
-        <w:rPr>
-          <w:lang w:val="en-GB"/>
-        </w:rPr>
-        <w:t xml:space="preserve"> there are 2</w:t>
-      </w:r>
-      <w:r>
-        <w:rPr>
-          <w:lang w:val="en-GB"/>
-        </w:rPr>
-        <w:t xml:space="preserve"> outcomes for </w:t>
+        <w:t xml:space="preserve">: there are 2 outcomes for </w:t>
       </w:r>
       <w:proofErr w:type="spellStart"/>
       <w:r>
         <w:rPr>
           <w:lang w:val="en-GB"/>
         </w:rPr>
-        <w:t>tutor_</w:t>
-      </w:r>
-      <w:r>
-        <w:rPr>
-          <w:lang w:val="en-GB"/>
-        </w:rPr>
-        <w:t>pb</w:t>
+        <w:t>tutor_pb</w:t>
       </w:r>
       <w:proofErr w:type="spellEnd"/>
       <w:r>
@@ -1029,31 +1025,7 @@
         <w:rPr>
           <w:lang w:val="en-GB"/>
         </w:rPr>
-        <w:t xml:space="preserve"> p (pass)</w:t>
-      </w:r>
-      <w:r>
-        <w:rPr>
-          <w:lang w:val="en-GB"/>
-        </w:rPr>
-        <w:t xml:space="preserve"> </w:t>
-      </w:r>
-      <w:r>
-        <w:rPr>
-          <w:lang w:val="en-GB"/>
-        </w:rPr>
-        <w:t>, s (</w:t>
-      </w:r>
-      <w:r>
-        <w:rPr>
-          <w:lang w:val="en-GB"/>
-        </w:rPr>
-        <w:t>static</w:t>
-      </w:r>
-      <w:r>
-        <w:rPr>
-          <w:lang w:val="en-GB"/>
-        </w:rPr>
-        <w:t>)</w:t>
+        <w:t xml:space="preserve"> p (pass) , s (static)</w:t>
       </w:r>
     </w:p>
     <w:tbl>
@@ -1200,6 +1172,12 @@
               </w:rPr>
               <w:t>Pass</w:t>
             </w:r>
+            <w:r>
+              <w:rPr>
+                <w:lang w:val="en-GB"/>
+              </w:rPr>
+              <w:t xml:space="preserve"> (&gt;=70%)</w:t>
+            </w:r>
           </w:p>
         </w:tc>
         <w:tc>
@@ -1267,6 +1245,12 @@
               </w:rPr>
               <w:t>Fail</w:t>
             </w:r>
+            <w:r>
+              <w:rPr>
+                <w:lang w:val="en-GB"/>
+              </w:rPr>
+              <w:t xml:space="preserve"> (&lt;30%)</w:t>
+            </w:r>
           </w:p>
         </w:tc>
         <w:tc>
@@ -1355,6 +1339,12 @@
               </w:rPr>
               <w:t>Static</w:t>
             </w:r>
+            <w:r>
+              <w:rPr>
+                <w:lang w:val="en-GB"/>
+              </w:rPr>
+              <w:t xml:space="preserve"> (otherwise)</w:t>
+            </w:r>
           </w:p>
         </w:tc>
         <w:tc>
@@ -1717,6 +1707,9 @@
         </w:rPr>
       </w:pPr>
       <w:r>
+        <w:rPr>
+          <w:noProof/>
+        </w:rPr>
         <w:drawing>
           <wp:inline distT="0" distB="0" distL="0" distR="0">
             <wp:extent cx="5943600" cy="759054"/>
@@ -1922,137 +1915,673 @@
         <w:rPr>
           <w:lang w:val="en-GB"/>
         </w:rPr>
-        <w:t xml:space="preserve"> based on th</w:t>
+        <w:t xml:space="preserve"> based on the payment date, rather than the subscription is live</w:t>
+      </w:r>
+    </w:p>
+    <w:p>
+      <w:pPr>
+        <w:rPr>
+          <w:lang w:val="en-GB"/>
+        </w:rPr>
+      </w:pPr>
+      <w:r>
+        <w:rPr>
+          <w:lang w:val="en-GB"/>
+        </w:rPr>
+        <w:t xml:space="preserve"># the </w:t>
+      </w:r>
+      <w:proofErr w:type="spellStart"/>
+      <w:r>
+        <w:rPr>
+          <w:lang w:val="en-GB"/>
+        </w:rPr>
+        <w:t>subcription</w:t>
+      </w:r>
+      <w:proofErr w:type="spellEnd"/>
+      <w:r>
+        <w:rPr>
+          <w:lang w:val="en-GB"/>
+        </w:rPr>
+        <w:t xml:space="preserve"> </w:t>
+      </w:r>
+      <w:proofErr w:type="gramStart"/>
+      <w:r>
+        <w:rPr>
+          <w:lang w:val="en-GB"/>
+        </w:rPr>
+        <w:t>will b</w:t>
+      </w:r>
+      <w:r>
+        <w:rPr>
+          <w:lang w:val="en-GB"/>
+        </w:rPr>
+        <w:t>e automatically rolled</w:t>
+      </w:r>
+      <w:proofErr w:type="gramEnd"/>
+      <w:r>
+        <w:rPr>
+          <w:lang w:val="en-GB"/>
+        </w:rPr>
+        <w:t xml:space="preserve"> into next subscription, so cancellation is an active action</w:t>
+      </w:r>
+    </w:p>
+    <w:p>
+      <w:pPr>
+        <w:rPr>
+          <w:lang w:val="en-GB"/>
+        </w:rPr>
+      </w:pPr>
+      <w:r>
+        <w:rPr>
+          <w:lang w:val="en-GB"/>
+        </w:rPr>
+        <w:t># Hanna - refund policy for cancellation</w:t>
+      </w:r>
+    </w:p>
+    <w:p>
+      <w:pPr>
+        <w:rPr>
+          <w:lang w:val="en-GB"/>
+        </w:rPr>
+      </w:pPr>
+      <w:r>
+        <w:rPr>
+          <w:lang w:val="en-GB"/>
+        </w:rPr>
+        <w:t xml:space="preserve"># </w:t>
+      </w:r>
+      <w:proofErr w:type="gramStart"/>
+      <w:r>
+        <w:rPr>
+          <w:lang w:val="en-GB"/>
+        </w:rPr>
+        <w:t>look</w:t>
+      </w:r>
+      <w:proofErr w:type="gramEnd"/>
+      <w:r>
+        <w:rPr>
+          <w:lang w:val="en-GB"/>
+        </w:rPr>
+        <w:t xml:space="preserve"> at the cancellation rights policy on Whizz education</w:t>
+      </w:r>
+    </w:p>
+    <w:p>
+      <w:pPr>
+        <w:rPr>
+          <w:lang w:val="en-GB"/>
+        </w:rPr>
+      </w:pPr>
+      <w:r>
+        <w:rPr>
+          <w:lang w:val="en-GB"/>
+        </w:rPr>
+        <w:t># compute the number of new joiners</w:t>
+      </w:r>
+    </w:p>
+    <w:p>
+      <w:pPr>
+        <w:rPr>
+          <w:lang w:val="en-GB"/>
+        </w:rPr>
+      </w:pPr>
+      <w:r>
+        <w:rPr>
+          <w:lang w:val="en-GB"/>
+        </w:rPr>
+        <w:t xml:space="preserve"># Ray will give me the spreadsheet of payment </w:t>
+      </w:r>
+      <w:proofErr w:type="gramStart"/>
+      <w:r>
+        <w:rPr>
+          <w:lang w:val="en-GB"/>
+        </w:rPr>
+        <w:t>information,</w:t>
+      </w:r>
+      <w:proofErr w:type="gramEnd"/>
+      <w:r>
+        <w:rPr>
+          <w:lang w:val="en-GB"/>
+        </w:rPr>
+        <w:t xml:space="preserve"> he said Susan prepared for the data</w:t>
+      </w:r>
+    </w:p>
+    <w:p>
+      <w:pPr>
+        <w:rPr>
+          <w:lang w:val="en-GB"/>
+        </w:rPr>
+      </w:pPr>
+      <w:r>
+        <w:rPr>
+          <w:lang w:val="en-GB"/>
+        </w:rPr>
+        <w:br w:type="column"/>
+      </w:r>
+      <w:r>
+        <w:rPr>
+          <w:lang w:val="en-GB"/>
+        </w:rPr>
+        <w:lastRenderedPageBreak/>
+        <w:t>Weekly Meeting</w:t>
+      </w:r>
+    </w:p>
+    <w:p>
+      <w:pPr>
+        <w:rPr>
+          <w:lang w:val="en-GB"/>
+        </w:rPr>
+      </w:pPr>
+      <w:r>
+        <w:rPr>
+          <w:lang w:val="en-GB"/>
+        </w:rPr>
+        <w:t>Date: 2018-04-27</w:t>
+      </w:r>
+    </w:p>
+    <w:p>
+      <w:pPr>
+        <w:rPr>
+          <w:lang w:val="en-GB"/>
+        </w:rPr>
+      </w:pPr>
+      <w:r>
+        <w:rPr>
+          <w:lang w:val="en-GB"/>
+        </w:rPr>
+        <w:t xml:space="preserve">Attendees: Andy, </w:t>
+      </w:r>
+      <w:proofErr w:type="spellStart"/>
+      <w:r>
+        <w:rPr>
+          <w:lang w:val="en-GB"/>
+        </w:rPr>
+        <w:t>Junaid</w:t>
+      </w:r>
+      <w:proofErr w:type="spellEnd"/>
+    </w:p>
+    <w:p>
+      <w:pPr>
+        <w:rPr>
+          <w:lang w:val="en-GB"/>
+        </w:rPr>
+      </w:pPr>
+    </w:p>
+    <w:p>
+      <w:pPr>
+        <w:rPr>
+          <w:lang w:val="en-GB"/>
+        </w:rPr>
+      </w:pPr>
+      <w:r>
+        <w:rPr>
+          <w:lang w:val="en-GB"/>
+        </w:rPr>
+        <w:t>Period: Jan 1</w:t>
+      </w:r>
+      <w:r>
+        <w:rPr>
+          <w:vertAlign w:val="superscript"/>
+          <w:lang w:val="en-GB"/>
+        </w:rPr>
+        <w:t>st</w:t>
+      </w:r>
+      <w:r>
+        <w:rPr>
+          <w:lang w:val="en-GB"/>
+        </w:rPr>
+        <w:t>, 2014</w:t>
+      </w:r>
+      <w:r>
+        <w:rPr>
+          <w:lang w:val="en-GB"/>
+        </w:rPr>
+        <w:t xml:space="preserve"> - present</w:t>
+      </w:r>
+    </w:p>
+    <w:p>
+      <w:pPr>
+        <w:rPr>
+          <w:lang w:val="en-GB"/>
+        </w:rPr>
+      </w:pPr>
+      <w:r>
+        <w:rPr>
+          <w:lang w:val="en-GB"/>
+        </w:rPr>
+        <w:t>Get incomplete</w:t>
+      </w:r>
+      <w:r>
+        <w:rPr>
+          <w:lang w:val="en-GB"/>
+        </w:rPr>
+        <w:t xml:space="preserve"> lesson history as far as it goes back</w:t>
+      </w:r>
+    </w:p>
+    <w:p>
+      <w:pPr>
+        <w:rPr>
+          <w:lang w:val="en-GB"/>
+        </w:rPr>
+      </w:pPr>
+    </w:p>
+    <w:p>
+      <w:pPr>
+        <w:rPr>
+          <w:u w:val="single"/>
+          <w:lang w:val="en-GB"/>
+        </w:rPr>
+      </w:pPr>
+      <w:r>
+        <w:rPr>
+          <w:u w:val="single"/>
+          <w:lang w:val="en-GB"/>
+        </w:rPr>
+        <w:t>Defining dependent variables – Cancellations:</w:t>
+      </w:r>
+    </w:p>
+    <w:p>
+      <w:pPr>
+        <w:rPr>
+          <w:lang w:val="en-GB"/>
+        </w:rPr>
+      </w:pPr>
+      <w:r>
+        <w:rPr>
+          <w:lang w:val="en-GB"/>
+        </w:rPr>
+        <w:t xml:space="preserve">Need to take into account “natural cancellation”, where students have no need to continue enrolment, i.e. </w:t>
+      </w:r>
+      <w:proofErr w:type="gramStart"/>
+      <w:r>
+        <w:rPr>
+          <w:lang w:val="en-GB"/>
+        </w:rPr>
+        <w:t>they’ve</w:t>
+      </w:r>
+      <w:proofErr w:type="gramEnd"/>
+      <w:r>
+        <w:rPr>
+          <w:lang w:val="en-GB"/>
+        </w:rPr>
+        <w:t xml:space="preserve"> already or almost completed the whole curriculum.</w:t>
+      </w:r>
+    </w:p>
+    <w:p>
+      <w:pPr>
+        <w:rPr>
+          <w:lang w:val="en-GB"/>
+        </w:rPr>
+      </w:pPr>
+      <w:r>
+        <w:rPr>
+          <w:lang w:val="en-GB"/>
+        </w:rPr>
+        <w:t xml:space="preserve">Date of birth </w:t>
+      </w:r>
+      <w:r>
+        <w:rPr>
+          <w:lang w:val="en-GB"/>
+        </w:rPr>
+        <w:t xml:space="preserve">of the </w:t>
+      </w:r>
+      <w:proofErr w:type="gramStart"/>
+      <w:r>
+        <w:rPr>
+          <w:lang w:val="en-GB"/>
+        </w:rPr>
+        <w:t>students</w:t>
+      </w:r>
+      <w:proofErr w:type="gramEnd"/>
+      <w:r>
+        <w:rPr>
+          <w:lang w:val="en-GB"/>
+        </w:rPr>
+        <w:t xml:space="preserve"> </w:t>
+      </w:r>
+      <w:r>
+        <w:rPr>
+          <w:lang w:val="en-GB"/>
+        </w:rPr>
+        <w:sym w:font="Wingdings" w:char="F0E0"/>
+      </w:r>
+      <w:r>
+        <w:rPr>
+          <w:lang w:val="en-GB"/>
+        </w:rPr>
+        <w:t xml:space="preserve"> real age</w:t>
+      </w:r>
+    </w:p>
+    <w:p>
+      <w:pPr>
+        <w:rPr>
+          <w:lang w:val="en-GB"/>
+        </w:rPr>
+      </w:pPr>
+      <w:r>
+        <w:rPr>
+          <w:lang w:val="en-GB"/>
+        </w:rPr>
+        <w:t>How to define the students who do not cancel?</w:t>
+      </w:r>
+      <w:r>
+        <w:rPr>
+          <w:lang w:val="en-GB"/>
+        </w:rPr>
+        <w:t xml:space="preserve"> </w:t>
+      </w:r>
+      <w:r>
+        <w:rPr>
+          <w:lang w:val="en-GB"/>
+        </w:rPr>
+        <w:sym w:font="Wingdings" w:char="F0E0"/>
+      </w:r>
+      <w:r>
+        <w:rPr>
+          <w:lang w:val="en-GB"/>
+        </w:rPr>
+        <w:t xml:space="preserve"> </w:t>
+      </w:r>
+      <w:proofErr w:type="gramStart"/>
+      <w:r>
+        <w:rPr>
+          <w:lang w:val="en-GB"/>
+        </w:rPr>
+        <w:t>who</w:t>
+      </w:r>
+      <w:proofErr w:type="gramEnd"/>
+      <w:r>
+        <w:rPr>
+          <w:lang w:val="en-GB"/>
+        </w:rPr>
+        <w:t xml:space="preserve"> has subscribed for a specific period</w:t>
       </w:r>
       <w:bookmarkStart w:id="0" w:name="_GoBack"/>
       <w:bookmarkEnd w:id="0"/>
-      <w:r>
-        <w:rPr>
-          <w:lang w:val="en-GB"/>
-        </w:rPr>
-        <w:t>e payment date, rather than the subscription is live</w:t>
-      </w:r>
-    </w:p>
-    <w:p>
-      <w:pPr>
-        <w:rPr>
-          <w:lang w:val="en-GB"/>
-        </w:rPr>
-      </w:pPr>
-      <w:r>
-        <w:rPr>
-          <w:lang w:val="en-GB"/>
-        </w:rPr>
-        <w:t xml:space="preserve"># the </w:t>
-      </w:r>
-      <w:proofErr w:type="spellStart"/>
-      <w:r>
-        <w:rPr>
-          <w:lang w:val="en-GB"/>
-        </w:rPr>
-        <w:t>subcription</w:t>
-      </w:r>
-      <w:proofErr w:type="spellEnd"/>
-      <w:r>
-        <w:rPr>
-          <w:lang w:val="en-GB"/>
-        </w:rPr>
-        <w:t xml:space="preserve"> will </w:t>
-      </w:r>
-      <w:proofErr w:type="spellStart"/>
-      <w:r>
-        <w:rPr>
-          <w:lang w:val="en-GB"/>
-        </w:rPr>
-        <w:t>ve</w:t>
-      </w:r>
-      <w:proofErr w:type="spellEnd"/>
-      <w:r>
-        <w:rPr>
-          <w:lang w:val="en-GB"/>
-        </w:rPr>
-        <w:t xml:space="preserve"> automatically rolled into next subscription, so cancellation is an active action</w:t>
-      </w:r>
-    </w:p>
-    <w:p>
-      <w:pPr>
-        <w:rPr>
-          <w:lang w:val="en-GB"/>
-        </w:rPr>
-      </w:pPr>
-      <w:r>
-        <w:rPr>
-          <w:lang w:val="en-GB"/>
-        </w:rPr>
-        <w:t># Hanna - refund policy for cancellation</w:t>
-      </w:r>
-    </w:p>
-    <w:p>
-      <w:pPr>
-        <w:rPr>
-          <w:lang w:val="en-GB"/>
-        </w:rPr>
-      </w:pPr>
-      <w:r>
-        <w:rPr>
-          <w:lang w:val="en-GB"/>
-        </w:rPr>
-        <w:t xml:space="preserve"># </w:t>
+    </w:p>
+    <w:p>
+      <w:pPr>
+        <w:rPr>
+          <w:lang w:val="en-GB"/>
+        </w:rPr>
+      </w:pPr>
+      <w:r>
+        <w:rPr>
+          <w:lang w:val="en-GB"/>
+        </w:rPr>
+        <w:t>Align the date frame of subscribers</w:t>
+      </w:r>
+    </w:p>
+    <w:p>
+      <w:pPr>
+        <w:rPr>
+          <w:u w:val="single"/>
+          <w:lang w:val="en-GB"/>
+        </w:rPr>
+      </w:pPr>
+      <w:r>
+        <w:rPr>
+          <w:u w:val="single"/>
+          <w:lang w:val="en-GB"/>
+        </w:rPr>
+        <w:t>Defining Features:</w:t>
+      </w:r>
+    </w:p>
+    <w:p>
+      <w:pPr>
+        <w:rPr>
+          <w:lang w:val="en-GB"/>
+        </w:rPr>
+      </w:pPr>
+      <w:r>
+        <w:rPr>
+          <w:lang w:val="en-GB"/>
+        </w:rPr>
+        <w:t>Activity features</w:t>
+      </w:r>
+      <w:r>
+        <w:rPr>
+          <w:lang w:val="en-GB"/>
+        </w:rPr>
+        <w:t xml:space="preserve"> &amp; </w:t>
+      </w:r>
+      <w:r>
+        <w:rPr>
+          <w:lang w:val="en-GB"/>
+        </w:rPr>
+        <w:t>Progress features</w:t>
+      </w:r>
+    </w:p>
+    <w:p>
+      <w:pPr>
+        <w:rPr>
+          <w:lang w:val="en-GB"/>
+        </w:rPr>
+      </w:pPr>
+      <w:r>
+        <w:rPr>
+          <w:lang w:val="en-GB"/>
+        </w:rPr>
+        <w:t xml:space="preserve">Subscription </w:t>
+      </w:r>
+      <w:r>
+        <w:rPr>
+          <w:lang w:val="en-GB"/>
+        </w:rPr>
+        <w:t xml:space="preserve">level &amp; </w:t>
+      </w:r>
+      <w:r>
+        <w:rPr>
+          <w:lang w:val="en-GB"/>
+        </w:rPr>
+        <w:t>Subscriber level</w:t>
+      </w:r>
+    </w:p>
+    <w:p>
+      <w:pPr>
+        <w:rPr>
+          <w:b/>
+          <w:lang w:val="en-GB"/>
+        </w:rPr>
+      </w:pPr>
+      <w:r>
+        <w:rPr>
+          <w:b/>
+          <w:lang w:val="en-GB"/>
+        </w:rPr>
+        <w:t>Potential predicators:</w:t>
+      </w:r>
+    </w:p>
+    <w:p>
+      <w:pPr>
+        <w:rPr>
+          <w:lang w:val="en-GB"/>
+        </w:rPr>
+      </w:pPr>
+      <w:r>
+        <w:rPr>
+          <w:lang w:val="en-GB"/>
+        </w:rPr>
+        <w:t xml:space="preserve">Too easy? Too hard? </w:t>
+      </w:r>
+      <w:r>
+        <w:rPr>
+          <w:lang w:val="en-GB"/>
+        </w:rPr>
+        <w:sym w:font="Wingdings" w:char="F0E0"/>
+      </w:r>
+      <w:r>
+        <w:rPr>
+          <w:lang w:val="en-GB"/>
+        </w:rPr>
+        <w:t xml:space="preserve"> Measured by the number of pass or fail</w:t>
+      </w:r>
+    </w:p>
+    <w:p>
+      <w:pPr>
+        <w:rPr>
+          <w:lang w:val="en-GB"/>
+        </w:rPr>
+      </w:pPr>
+      <w:r>
+        <w:rPr>
+          <w:lang w:val="en-GB"/>
+        </w:rPr>
+        <w:t>Record of incomplete lessons and complete lessons</w:t>
+      </w:r>
+    </w:p>
+    <w:p>
+      <w:pPr>
+        <w:rPr>
+          <w:lang w:val="en-GB"/>
+        </w:rPr>
+      </w:pPr>
+      <w:r>
+        <w:rPr>
+          <w:lang w:val="en-GB"/>
+        </w:rPr>
+        <w:t>Maths age too lower than expectation (real age)? Get offended</w:t>
+      </w:r>
+    </w:p>
+    <w:p>
+      <w:pPr>
+        <w:rPr>
+          <w:lang w:val="en-GB"/>
+        </w:rPr>
+      </w:pPr>
+    </w:p>
+    <w:p>
+      <w:pPr>
+        <w:rPr>
+          <w:lang w:val="en-GB"/>
+        </w:rPr>
+      </w:pPr>
+      <w:r>
+        <w:rPr>
+          <w:lang w:val="en-GB"/>
+        </w:rPr>
+        <w:t xml:space="preserve">Compute the retention rate, month-to-month </w:t>
       </w:r>
       <w:proofErr w:type="gramStart"/>
       <w:r>
         <w:rPr>
           <w:lang w:val="en-GB"/>
         </w:rPr>
-        <w:t>look</w:t>
+        <w:t>subscription length change rate</w:t>
       </w:r>
       <w:proofErr w:type="gramEnd"/>
       <w:r>
         <w:rPr>
           <w:lang w:val="en-GB"/>
         </w:rPr>
-        <w:t xml:space="preserve"> at the cancellation rights policy on Whizz education</w:t>
-      </w:r>
-    </w:p>
-    <w:p>
-      <w:pPr>
-        <w:rPr>
-          <w:lang w:val="en-GB"/>
-        </w:rPr>
-      </w:pPr>
-      <w:r>
-        <w:rPr>
-          <w:lang w:val="en-GB"/>
-        </w:rPr>
-        <w:t># compute the number of new joiners</w:t>
-      </w:r>
-    </w:p>
-    <w:p>
-      <w:pPr>
-        <w:rPr>
-          <w:lang w:val="en-GB"/>
-        </w:rPr>
-      </w:pPr>
-      <w:r>
-        <w:rPr>
-          <w:lang w:val="en-GB"/>
-        </w:rPr>
-        <w:t xml:space="preserve"># Ray will give me the spreadsheet of payment </w:t>
-      </w:r>
+        <w:t xml:space="preserve"> to verify the first-order Markov Chain property.</w:t>
+      </w:r>
+    </w:p>
+    <w:p>
+      <w:pPr>
+        <w:rPr>
+          <w:lang w:val="en-GB"/>
+        </w:rPr>
+      </w:pPr>
+      <w:r>
+        <w:rPr>
+          <w:lang w:val="en-GB"/>
+        </w:rPr>
+        <w:t>Compute progression before cancellation: final age – initial age assigned by the assessment</w:t>
+      </w:r>
+    </w:p>
+    <w:p>
+      <w:pPr>
+        <w:rPr>
+          <w:lang w:val="en-GB"/>
+        </w:rPr>
+      </w:pPr>
+      <w:r>
+        <w:rPr>
+          <w:lang w:val="en-GB"/>
+        </w:rPr>
+        <w:t>Key of lessons: 0500AAx020</w:t>
+      </w:r>
+    </w:p>
+    <w:p>
+      <w:pPr>
+        <w:rPr>
+          <w:lang w:val="en-GB"/>
+        </w:rPr>
+      </w:pPr>
       <w:proofErr w:type="gramStart"/>
       <w:r>
         <w:rPr>
           <w:lang w:val="en-GB"/>
         </w:rPr>
-        <w:t>information,</w:t>
+        <w:t>0500</w:t>
       </w:r>
       <w:proofErr w:type="gramEnd"/>
       <w:r>
         <w:rPr>
           <w:lang w:val="en-GB"/>
         </w:rPr>
-        <w:t xml:space="preserve"> he said Susan prepared for the data</w:t>
-      </w:r>
+        <w:t xml:space="preserve"> is the math age</w:t>
+      </w:r>
+    </w:p>
+    <w:p>
+      <w:pPr>
+        <w:rPr>
+          <w:lang w:val="en-GB"/>
+        </w:rPr>
+      </w:pPr>
+      <w:r>
+        <w:rPr>
+          <w:lang w:val="en-GB"/>
+        </w:rPr>
+        <w:t>AA is the topic ID</w:t>
+      </w:r>
+    </w:p>
+    <w:p>
+      <w:pPr>
+        <w:rPr>
+          <w:lang w:val="en-GB"/>
+        </w:rPr>
+      </w:pPr>
+      <w:r>
+        <w:rPr>
+          <w:lang w:val="en-GB"/>
+        </w:rPr>
+        <w:t xml:space="preserve">X indicates the </w:t>
+      </w:r>
+      <w:r>
+        <w:rPr>
+          <w:lang w:val="en-GB"/>
+        </w:rPr>
+        <w:t>lesson type</w:t>
+      </w:r>
+    </w:p>
+    <w:p>
+      <w:pPr>
+        <w:rPr>
+          <w:lang w:val="en-GB"/>
+        </w:rPr>
+      </w:pPr>
+      <w:proofErr w:type="gramStart"/>
+      <w:r>
+        <w:rPr>
+          <w:lang w:val="en-GB"/>
+        </w:rPr>
+        <w:t>0200</w:t>
+      </w:r>
+      <w:proofErr w:type="gramEnd"/>
+      <w:r>
+        <w:rPr>
+          <w:lang w:val="en-GB"/>
+        </w:rPr>
+        <w:t xml:space="preserve"> is the exercise ID</w:t>
+      </w:r>
+    </w:p>
+    <w:p>
+      <w:pPr>
+        <w:rPr>
+          <w:lang w:val="en-GB"/>
+        </w:rPr>
+      </w:pPr>
     </w:p>
     <w:sectPr>
       <w:pgSz w:w="12240" w:h="15840"/>

</xml_diff>

<commit_message>
complete the code refactoring, can move to the next stage.
</commit_message>
<xml_diff>
--- a/Notes/Meeting_Minutes.docx
+++ b/Notes/Meeting_Minutes.docx
@@ -40,16 +40,8 @@
         <w:rPr>
           <w:lang w:val="en-GB"/>
         </w:rPr>
-        <w:t xml:space="preserve">Attendees: </w:t>
-      </w:r>
-      <w:proofErr w:type="spellStart"/>
-      <w:r>
-        <w:rPr>
-          <w:lang w:val="en-GB"/>
-        </w:rPr>
-        <w:t>Junaid</w:t>
-      </w:r>
-      <w:proofErr w:type="spellEnd"/>
+        <w:t>Attendees: Junaid</w:t>
+      </w:r>
     </w:p>
     <w:p>
       <w:pPr>
@@ -211,21 +203,7 @@
         <w:rPr>
           <w:lang w:val="en-GB"/>
         </w:rPr>
-        <w:t xml:space="preserve">Monday – Thursday in </w:t>
-      </w:r>
-      <w:proofErr w:type="gramStart"/>
-      <w:r>
-        <w:rPr>
-          <w:lang w:val="en-GB"/>
-        </w:rPr>
-        <w:t>Whizz</w:t>
-      </w:r>
-      <w:proofErr w:type="gramEnd"/>
-      <w:r>
-        <w:rPr>
-          <w:lang w:val="en-GB"/>
-        </w:rPr>
-        <w:t>, 3 days a week at least</w:t>
+        <w:t>Monday – Thursday in Whizz, 3 days a week at least</w:t>
       </w:r>
     </w:p>
     <w:p>
@@ -297,44 +275,20 @@
         <w:rPr>
           <w:lang w:val="en-GB"/>
         </w:rPr>
-        <w:t>(</w:t>
-      </w:r>
-      <w:proofErr w:type="gramStart"/>
-      <w:r>
-        <w:rPr>
-          <w:lang w:val="en-GB"/>
-        </w:rPr>
-        <w:t>complete</w:t>
-      </w:r>
-      <w:proofErr w:type="gramEnd"/>
-      <w:r>
-        <w:rPr>
-          <w:lang w:val="en-GB"/>
-        </w:rPr>
-        <w:t xml:space="preserve"> lesson table &amp; incomplete lesson tables)</w:t>
-      </w:r>
-    </w:p>
-    <w:p>
-      <w:pPr>
-        <w:rPr>
-          <w:lang w:val="en-GB"/>
-        </w:rPr>
-      </w:pPr>
-      <w:proofErr w:type="spellStart"/>
-      <w:proofErr w:type="gramStart"/>
-      <w:r>
-        <w:rPr>
-          <w:lang w:val="en-GB"/>
-        </w:rPr>
-        <w:t>stactDepth</w:t>
-      </w:r>
-      <w:proofErr w:type="spellEnd"/>
-      <w:proofErr w:type="gramEnd"/>
-      <w:r>
-        <w:rPr>
-          <w:lang w:val="en-GB"/>
-        </w:rPr>
-        <w:t xml:space="preserve">: </w:t>
+        <w:t>(complete lesson table &amp; incomplete lesson tables)</w:t>
+      </w:r>
+    </w:p>
+    <w:p>
+      <w:pPr>
+        <w:rPr>
+          <w:lang w:val="en-GB"/>
+        </w:rPr>
+      </w:pPr>
+      <w:r>
+        <w:rPr>
+          <w:lang w:val="en-GB"/>
+        </w:rPr>
+        <w:t xml:space="preserve">stactDepth: </w:t>
       </w:r>
       <w:r>
         <w:rPr>
@@ -355,82 +309,24 @@
           <w:lang w:val="en-GB"/>
         </w:rPr>
       </w:pPr>
-      <w:proofErr w:type="gramStart"/>
-      <w:r>
-        <w:rPr>
-          <w:lang w:val="en-GB"/>
-        </w:rPr>
-        <w:t>outcome</w:t>
-      </w:r>
-      <w:proofErr w:type="gramEnd"/>
-      <w:r>
-        <w:rPr>
-          <w:lang w:val="en-GB"/>
-        </w:rPr>
-        <w:t>: pass (move forward), fail (regression), static (will come back after some other topics)</w:t>
-      </w:r>
-    </w:p>
-    <w:p>
-      <w:pPr>
-        <w:rPr>
-          <w:lang w:val="en-GB"/>
-        </w:rPr>
-      </w:pPr>
-      <w:proofErr w:type="spellStart"/>
-      <w:r>
-        <w:rPr>
-          <w:lang w:val="en-GB"/>
-        </w:rPr>
-        <w:t>lesson_type</w:t>
-      </w:r>
-      <w:proofErr w:type="spellEnd"/>
-      <w:r>
-        <w:rPr>
-          <w:lang w:val="en-GB"/>
-        </w:rPr>
-        <w:t xml:space="preserve">: </w:t>
-      </w:r>
-      <w:proofErr w:type="spellStart"/>
-      <w:r>
-        <w:rPr>
-          <w:lang w:val="en-GB"/>
-        </w:rPr>
-        <w:t>tutor_ex</w:t>
-      </w:r>
-      <w:proofErr w:type="spellEnd"/>
-      <w:r>
-        <w:rPr>
-          <w:lang w:val="en-GB"/>
-        </w:rPr>
-        <w:t xml:space="preserve"> (</w:t>
-      </w:r>
-      <w:proofErr w:type="spellStart"/>
-      <w:r>
-        <w:rPr>
-          <w:lang w:val="en-GB"/>
-        </w:rPr>
-        <w:t>exercies</w:t>
-      </w:r>
-      <w:proofErr w:type="spellEnd"/>
-      <w:r>
-        <w:rPr>
-          <w:lang w:val="en-GB"/>
-        </w:rPr>
-        <w:t xml:space="preserve">), </w:t>
-      </w:r>
-      <w:proofErr w:type="spellStart"/>
-      <w:r>
-        <w:rPr>
-          <w:lang w:val="en-GB"/>
-        </w:rPr>
-        <w:t>tutor_pb</w:t>
-      </w:r>
-      <w:proofErr w:type="spellEnd"/>
-      <w:r>
-        <w:rPr>
-          <w:lang w:val="en-GB"/>
-        </w:rPr>
-        <w:t xml:space="preserve"> (test)</w:t>
+      <w:r>
+        <w:rPr>
+          <w:lang w:val="en-GB"/>
+        </w:rPr>
+        <w:t>outcome: pass (move forward), fail (regression), static (will come back after some other topics)</w:t>
+      </w:r>
+    </w:p>
+    <w:p>
+      <w:pPr>
+        <w:rPr>
+          <w:lang w:val="en-GB"/>
+        </w:rPr>
+      </w:pPr>
+      <w:r>
+        <w:rPr>
+          <w:lang w:val="en-GB"/>
+        </w:rPr>
+        <w:t>lesson_type: tutor_ex (exercies), tutor_pb (test)</w:t>
       </w:r>
     </w:p>
     <w:p>
@@ -471,19 +367,11 @@
           <w:lang w:val="en-GB"/>
         </w:rPr>
       </w:pPr>
-      <w:proofErr w:type="spellStart"/>
-      <w:r>
-        <w:rPr>
-          <w:lang w:val="en-GB"/>
-        </w:rPr>
-        <w:t>Pupilid</w:t>
-      </w:r>
-      <w:proofErr w:type="spellEnd"/>
-      <w:r>
-        <w:rPr>
-          <w:lang w:val="en-GB"/>
-        </w:rPr>
-        <w:t xml:space="preserve"> – student id</w:t>
+      <w:r>
+        <w:rPr>
+          <w:lang w:val="en-GB"/>
+        </w:rPr>
+        <w:t>Pupilid – student id</w:t>
       </w:r>
     </w:p>
     <w:p>
@@ -795,7 +683,6 @@
           <w:lang w:val="en-GB"/>
         </w:rPr>
       </w:pPr>
-      <w:proofErr w:type="spellStart"/>
       <w:r>
         <w:rPr>
           <w:lang w:val="en-GB"/>
@@ -806,28 +693,7 @@
         <w:rPr>
           <w:lang w:val="en-GB"/>
         </w:rPr>
-        <w:t>esson_type</w:t>
-      </w:r>
-      <w:proofErr w:type="spellEnd"/>
-      <w:r>
-        <w:rPr>
-          <w:lang w:val="en-GB"/>
-        </w:rPr>
-        <w:t xml:space="preserve">: there are </w:t>
-      </w:r>
-      <w:proofErr w:type="gramStart"/>
-      <w:r>
-        <w:rPr>
-          <w:lang w:val="en-GB"/>
-        </w:rPr>
-        <w:t>3</w:t>
-      </w:r>
-      <w:proofErr w:type="gramEnd"/>
-      <w:r>
-        <w:rPr>
-          <w:lang w:val="en-GB"/>
-        </w:rPr>
-        <w:t xml:space="preserve"> types </w:t>
+        <w:t xml:space="preserve">esson_type: there are 3 types </w:t>
       </w:r>
       <w:r>
         <w:rPr>
@@ -839,35 +705,7 @@
         <w:rPr>
           <w:lang w:val="en-GB"/>
         </w:rPr>
-        <w:t xml:space="preserve"> </w:t>
-      </w:r>
-      <w:proofErr w:type="spellStart"/>
-      <w:r>
-        <w:rPr>
-          <w:lang w:val="en-GB"/>
-        </w:rPr>
-        <w:t>tutor_ex</w:t>
-      </w:r>
-      <w:proofErr w:type="spellEnd"/>
-      <w:r>
-        <w:rPr>
-          <w:lang w:val="en-GB"/>
-        </w:rPr>
-        <w:t xml:space="preserve">, </w:t>
-      </w:r>
-      <w:proofErr w:type="spellStart"/>
-      <w:r>
-        <w:rPr>
-          <w:lang w:val="en-GB"/>
-        </w:rPr>
-        <w:t>tutor_pb</w:t>
-      </w:r>
-      <w:proofErr w:type="spellEnd"/>
-      <w:r>
-        <w:rPr>
-          <w:lang w:val="en-GB"/>
-        </w:rPr>
-        <w:t>, replay</w:t>
+        <w:t xml:space="preserve"> tutor_ex, tutor_pb, replay</w:t>
       </w:r>
       <w:r>
         <w:rPr>
@@ -891,30 +729,8 @@
         <w:rPr>
           <w:lang w:val="en-GB"/>
         </w:rPr>
-        <w:t xml:space="preserve">Progression mode: </w:t>
-      </w:r>
-      <w:proofErr w:type="spellStart"/>
-      <w:r>
-        <w:rPr>
-          <w:lang w:val="en-GB"/>
-        </w:rPr>
-        <w:t>tutor_ex</w:t>
-      </w:r>
-      <w:proofErr w:type="spellEnd"/>
-      <w:r>
-        <w:rPr>
-          <w:lang w:val="en-GB"/>
-        </w:rPr>
-        <w:t xml:space="preserve">, </w:t>
-      </w:r>
-      <w:proofErr w:type="spellStart"/>
-      <w:r>
-        <w:rPr>
-          <w:lang w:val="en-GB"/>
-        </w:rPr>
-        <w:t>tutor_pb</w:t>
-      </w:r>
-      <w:proofErr w:type="spellEnd"/>
+        <w:t>Progression mode: tutor_ex, tutor_pb</w:t>
+      </w:r>
     </w:p>
     <w:p>
       <w:pPr>
@@ -940,33 +756,11 @@
           <w:lang w:val="en-GB"/>
         </w:rPr>
       </w:pPr>
-      <w:proofErr w:type="gramStart"/>
-      <w:r>
-        <w:rPr>
-          <w:lang w:val="en-GB"/>
-        </w:rPr>
-        <w:t>outcome</w:t>
-      </w:r>
-      <w:proofErr w:type="gramEnd"/>
-      <w:r>
-        <w:rPr>
-          <w:lang w:val="en-GB"/>
-        </w:rPr>
-        <w:t xml:space="preserve">: there are 3 outcomes for </w:t>
-      </w:r>
-      <w:proofErr w:type="spellStart"/>
-      <w:r>
-        <w:rPr>
-          <w:lang w:val="en-GB"/>
-        </w:rPr>
-        <w:t>tutor_ex</w:t>
-      </w:r>
-      <w:proofErr w:type="spellEnd"/>
-      <w:r>
-        <w:rPr>
-          <w:lang w:val="en-GB"/>
-        </w:rPr>
-        <w:t xml:space="preserve"> </w:t>
+      <w:r>
+        <w:rPr>
+          <w:lang w:val="en-GB"/>
+        </w:rPr>
+        <w:t xml:space="preserve">outcome: there are 3 outcomes for tutor_ex </w:t>
       </w:r>
       <w:r>
         <w:rPr>
@@ -987,33 +781,11 @@
           <w:lang w:val="en-GB"/>
         </w:rPr>
       </w:pPr>
-      <w:proofErr w:type="gramStart"/>
-      <w:r>
-        <w:rPr>
-          <w:lang w:val="en-GB"/>
-        </w:rPr>
-        <w:t>outcome</w:t>
-      </w:r>
-      <w:proofErr w:type="gramEnd"/>
-      <w:r>
-        <w:rPr>
-          <w:lang w:val="en-GB"/>
-        </w:rPr>
-        <w:t xml:space="preserve">: there are 2 outcomes for </w:t>
-      </w:r>
-      <w:proofErr w:type="spellStart"/>
-      <w:r>
-        <w:rPr>
-          <w:lang w:val="en-GB"/>
-        </w:rPr>
-        <w:t>tutor_pb</w:t>
-      </w:r>
-      <w:proofErr w:type="spellEnd"/>
-      <w:r>
-        <w:rPr>
-          <w:lang w:val="en-GB"/>
-        </w:rPr>
-        <w:t xml:space="preserve"> </w:t>
+      <w:r>
+        <w:rPr>
+          <w:lang w:val="en-GB"/>
+        </w:rPr>
+        <w:t xml:space="preserve">outcome: there are 2 outcomes for tutor_pb </w:t>
       </w:r>
       <w:r>
         <w:rPr>
@@ -1263,19 +1035,11 @@
                 <w:lang w:val="en-GB"/>
               </w:rPr>
             </w:pPr>
-            <w:proofErr w:type="spellStart"/>
             <w:r>
               <w:rPr>
                 <w:lang w:val="en-GB"/>
               </w:rPr>
-              <w:t>StackDepth</w:t>
-            </w:r>
-            <w:proofErr w:type="spellEnd"/>
-            <w:r>
-              <w:rPr>
-                <w:lang w:val="en-GB"/>
-              </w:rPr>
-              <w:t xml:space="preserve"> is increased by 1;</w:t>
+              <w:t>StackDepth is increased by 1;</w:t>
             </w:r>
           </w:p>
           <w:p>
@@ -1606,33 +1370,11 @@
           <w:lang w:val="en-GB"/>
         </w:rPr>
       </w:pPr>
-      <w:proofErr w:type="spellStart"/>
-      <w:r>
-        <w:rPr>
-          <w:lang w:val="en-GB"/>
-        </w:rPr>
-        <w:t>StackDepth</w:t>
-      </w:r>
-      <w:proofErr w:type="spellEnd"/>
-      <w:r>
-        <w:rPr>
-          <w:lang w:val="en-GB"/>
-        </w:rPr>
-        <w:t xml:space="preserve">: initial value is </w:t>
-      </w:r>
-      <w:proofErr w:type="gramStart"/>
-      <w:r>
-        <w:rPr>
-          <w:lang w:val="en-GB"/>
-        </w:rPr>
-        <w:t>1</w:t>
-      </w:r>
-      <w:proofErr w:type="gramEnd"/>
-      <w:r>
-        <w:rPr>
-          <w:lang w:val="en-GB"/>
-        </w:rPr>
-        <w:t xml:space="preserve">, and maximum allowed value is 3, is a rough measure of how the student is struggling on the </w:t>
+      <w:r>
+        <w:rPr>
+          <w:lang w:val="en-GB"/>
+        </w:rPr>
+        <w:t xml:space="preserve">StackDepth: initial value is 1, and maximum allowed value is 3, is a rough measure of how the student is struggling on the </w:t>
       </w:r>
       <w:r>
         <w:rPr>
@@ -1647,36 +1389,12 @@
           <w:lang w:val="en-GB"/>
         </w:rPr>
       </w:pPr>
-      <w:proofErr w:type="spellStart"/>
-      <w:proofErr w:type="gramStart"/>
       <w:r>
         <w:rPr>
           <w:lang w:val="en-GB"/>
         </w:rPr>
         <w:lastRenderedPageBreak/>
-        <w:t>exerciseId</w:t>
-      </w:r>
-      <w:proofErr w:type="spellEnd"/>
-      <w:proofErr w:type="gramEnd"/>
-      <w:r>
-        <w:rPr>
-          <w:lang w:val="en-GB"/>
-        </w:rPr>
-        <w:t xml:space="preserve">: in order to increase the topic age (by a quarter), the student has to pass a set of exercises and tests (call it progression set). The </w:t>
-      </w:r>
-      <w:proofErr w:type="spellStart"/>
-      <w:r>
-        <w:rPr>
-          <w:lang w:val="en-GB"/>
-        </w:rPr>
-        <w:t>exerciseId</w:t>
-      </w:r>
-      <w:proofErr w:type="spellEnd"/>
-      <w:r>
-        <w:rPr>
-          <w:lang w:val="en-GB"/>
-        </w:rPr>
-        <w:t xml:space="preserve"> labels individual exercise/test within the progression set associated with the topic age.</w:t>
+        <w:t>exerciseId: in order to increase the topic age (by a quarter), the student has to pass a set of exercises and tests (call it progression set). The exerciseId labels individual exercise/test within the progression set associated with the topic age.</w:t>
       </w:r>
     </w:p>
     <w:p>
@@ -1901,68 +1619,26 @@
         <w:rPr>
           <w:lang w:val="en-GB"/>
         </w:rPr>
-        <w:t xml:space="preserve"># </w:t>
-      </w:r>
-      <w:proofErr w:type="gramStart"/>
-      <w:r>
-        <w:rPr>
-          <w:lang w:val="en-GB"/>
-        </w:rPr>
-        <w:t>best</w:t>
-      </w:r>
-      <w:proofErr w:type="gramEnd"/>
-      <w:r>
-        <w:rPr>
-          <w:lang w:val="en-GB"/>
-        </w:rPr>
-        <w:t xml:space="preserve"> based on the payment date, rather than the subscription is live</w:t>
-      </w:r>
-    </w:p>
-    <w:p>
-      <w:pPr>
-        <w:rPr>
-          <w:lang w:val="en-GB"/>
-        </w:rPr>
-      </w:pPr>
-      <w:r>
-        <w:rPr>
-          <w:lang w:val="en-GB"/>
-        </w:rPr>
-        <w:t xml:space="preserve"># the </w:t>
-      </w:r>
-      <w:proofErr w:type="spellStart"/>
-      <w:r>
-        <w:rPr>
-          <w:lang w:val="en-GB"/>
-        </w:rPr>
-        <w:t>subcription</w:t>
-      </w:r>
-      <w:proofErr w:type="spellEnd"/>
-      <w:r>
-        <w:rPr>
-          <w:lang w:val="en-GB"/>
-        </w:rPr>
-        <w:t xml:space="preserve"> </w:t>
-      </w:r>
-      <w:proofErr w:type="gramStart"/>
-      <w:r>
-        <w:rPr>
-          <w:lang w:val="en-GB"/>
-        </w:rPr>
-        <w:t>will b</w:t>
-      </w:r>
-      <w:r>
-        <w:rPr>
-          <w:lang w:val="en-GB"/>
-        </w:rPr>
-        <w:t>e automatically rolled</w:t>
-      </w:r>
-      <w:proofErr w:type="gramEnd"/>
-      <w:r>
-        <w:rPr>
-          <w:lang w:val="en-GB"/>
-        </w:rPr>
-        <w:t xml:space="preserve"> into next subscription, so cancellation is an active action</w:t>
+        <w:t># best based on the payment date, rather than the subscription is live</w:t>
+      </w:r>
+    </w:p>
+    <w:p>
+      <w:pPr>
+        <w:rPr>
+          <w:lang w:val="en-GB"/>
+        </w:rPr>
+      </w:pPr>
+      <w:r>
+        <w:rPr>
+          <w:lang w:val="en-GB"/>
+        </w:rPr>
+        <w:t># the subcription will b</w:t>
+      </w:r>
+      <w:r>
+        <w:rPr>
+          <w:lang w:val="en-GB"/>
+        </w:rPr>
+        <w:t>e automatically rolled into next subscription, so cancellation is an active action</w:t>
       </w:r>
     </w:p>
     <w:p>
@@ -1988,21 +1664,7 @@
         <w:rPr>
           <w:lang w:val="en-GB"/>
         </w:rPr>
-        <w:t xml:space="preserve"># </w:t>
-      </w:r>
-      <w:proofErr w:type="gramStart"/>
-      <w:r>
-        <w:rPr>
-          <w:lang w:val="en-GB"/>
-        </w:rPr>
-        <w:t>look</w:t>
-      </w:r>
-      <w:proofErr w:type="gramEnd"/>
-      <w:r>
-        <w:rPr>
-          <w:lang w:val="en-GB"/>
-        </w:rPr>
-        <w:t xml:space="preserve"> at the cancellation rights policy on Whizz education</w:t>
+        <w:t># look at the cancellation rights policy on Whizz education</w:t>
       </w:r>
     </w:p>
     <w:p>
@@ -2028,21 +1690,7 @@
         <w:rPr>
           <w:lang w:val="en-GB"/>
         </w:rPr>
-        <w:t xml:space="preserve"># Ray will give me the spreadsheet of payment </w:t>
-      </w:r>
-      <w:proofErr w:type="gramStart"/>
-      <w:r>
-        <w:rPr>
-          <w:lang w:val="en-GB"/>
-        </w:rPr>
-        <w:t>information,</w:t>
-      </w:r>
-      <w:proofErr w:type="gramEnd"/>
-      <w:r>
-        <w:rPr>
-          <w:lang w:val="en-GB"/>
-        </w:rPr>
-        <w:t xml:space="preserve"> he said Susan prepared for the data</w:t>
+        <w:t># Ray will give me the spreadsheet of payment information, he said Susan prepared for the data</w:t>
       </w:r>
     </w:p>
     <w:p>
@@ -2088,16 +1736,8 @@
         <w:rPr>
           <w:lang w:val="en-GB"/>
         </w:rPr>
-        <w:t xml:space="preserve">Attendees: Andy, </w:t>
-      </w:r>
-      <w:proofErr w:type="spellStart"/>
-      <w:r>
-        <w:rPr>
-          <w:lang w:val="en-GB"/>
-        </w:rPr>
-        <w:t>Junaid</w:t>
-      </w:r>
-      <w:proofErr w:type="spellEnd"/>
+        <w:t>Attendees: Andy, Junaid</w:t>
+      </w:r>
     </w:p>
     <w:p>
       <w:pPr>
@@ -2189,21 +1829,7 @@
         <w:rPr>
           <w:lang w:val="en-GB"/>
         </w:rPr>
-        <w:t xml:space="preserve">Need to take into account “natural cancellation”, where students have no need to continue enrolment, i.e. </w:t>
-      </w:r>
-      <w:proofErr w:type="gramStart"/>
-      <w:r>
-        <w:rPr>
-          <w:lang w:val="en-GB"/>
-        </w:rPr>
-        <w:t>they’ve</w:t>
-      </w:r>
-      <w:proofErr w:type="gramEnd"/>
-      <w:r>
-        <w:rPr>
-          <w:lang w:val="en-GB"/>
-        </w:rPr>
-        <w:t xml:space="preserve"> already or almost completed the whole curriculum.</w:t>
+        <w:t>Need to take into account “natural cancellation”, where students have no need to continue enrolment, i.e. they’ve already or almost completed the whole curriculum.</w:t>
       </w:r>
     </w:p>
     <w:p>
@@ -2222,16 +1848,8 @@
         <w:rPr>
           <w:lang w:val="en-GB"/>
         </w:rPr>
-        <w:t xml:space="preserve">of the </w:t>
-      </w:r>
-      <w:proofErr w:type="gramStart"/>
-      <w:r>
-        <w:rPr>
-          <w:lang w:val="en-GB"/>
-        </w:rPr>
-        <w:t>students</w:t>
-      </w:r>
-      <w:proofErr w:type="gramEnd"/>
+        <w:t>of the students</w:t>
+      </w:r>
       <w:r>
         <w:rPr>
           <w:lang w:val="en-GB"/>
@@ -2279,302 +1897,428 @@
         <w:rPr>
           <w:lang w:val="en-GB"/>
         </w:rPr>
-        <w:t xml:space="preserve"> </w:t>
-      </w:r>
-      <w:proofErr w:type="gramStart"/>
-      <w:r>
-        <w:rPr>
-          <w:lang w:val="en-GB"/>
-        </w:rPr>
-        <w:t>who</w:t>
-      </w:r>
-      <w:proofErr w:type="gramEnd"/>
-      <w:r>
-        <w:rPr>
-          <w:lang w:val="en-GB"/>
-        </w:rPr>
-        <w:t xml:space="preserve"> has subscribed for a specific period</w:t>
+        <w:t xml:space="preserve"> who has subscribed for a specific period</w:t>
+      </w:r>
+    </w:p>
+    <w:p>
+      <w:pPr>
+        <w:rPr>
+          <w:lang w:val="en-GB"/>
+        </w:rPr>
+      </w:pPr>
+      <w:r>
+        <w:rPr>
+          <w:lang w:val="en-GB"/>
+        </w:rPr>
+        <w:t>Align the date frame of subscribers</w:t>
+      </w:r>
+    </w:p>
+    <w:p>
+      <w:pPr>
+        <w:rPr>
+          <w:u w:val="single"/>
+          <w:lang w:val="en-GB"/>
+        </w:rPr>
+      </w:pPr>
+      <w:r>
+        <w:rPr>
+          <w:u w:val="single"/>
+          <w:lang w:val="en-GB"/>
+        </w:rPr>
+        <w:t>Defining Features:</w:t>
+      </w:r>
+    </w:p>
+    <w:p>
+      <w:pPr>
+        <w:rPr>
+          <w:lang w:val="en-GB"/>
+        </w:rPr>
+      </w:pPr>
+      <w:r>
+        <w:rPr>
+          <w:lang w:val="en-GB"/>
+        </w:rPr>
+        <w:t>Activity features</w:t>
+      </w:r>
+      <w:r>
+        <w:rPr>
+          <w:lang w:val="en-GB"/>
+        </w:rPr>
+        <w:t xml:space="preserve"> &amp; </w:t>
+      </w:r>
+      <w:r>
+        <w:rPr>
+          <w:lang w:val="en-GB"/>
+        </w:rPr>
+        <w:t>Progress features</w:t>
+      </w:r>
+    </w:p>
+    <w:p>
+      <w:pPr>
+        <w:rPr>
+          <w:lang w:val="en-GB"/>
+        </w:rPr>
+      </w:pPr>
+      <w:r>
+        <w:rPr>
+          <w:lang w:val="en-GB"/>
+        </w:rPr>
+        <w:t xml:space="preserve">Subscription </w:t>
+      </w:r>
+      <w:r>
+        <w:rPr>
+          <w:lang w:val="en-GB"/>
+        </w:rPr>
+        <w:t xml:space="preserve">level &amp; </w:t>
+      </w:r>
+      <w:r>
+        <w:rPr>
+          <w:lang w:val="en-GB"/>
+        </w:rPr>
+        <w:t>Subscriber level</w:t>
+      </w:r>
+    </w:p>
+    <w:p>
+      <w:pPr>
+        <w:rPr>
+          <w:b/>
+          <w:lang w:val="en-GB"/>
+        </w:rPr>
+      </w:pPr>
+      <w:r>
+        <w:rPr>
+          <w:b/>
+          <w:lang w:val="en-GB"/>
+        </w:rPr>
+        <w:t>Potential predicators:</w:t>
+      </w:r>
+    </w:p>
+    <w:p>
+      <w:pPr>
+        <w:rPr>
+          <w:lang w:val="en-GB"/>
+        </w:rPr>
+      </w:pPr>
+      <w:r>
+        <w:rPr>
+          <w:lang w:val="en-GB"/>
+        </w:rPr>
+        <w:t xml:space="preserve">Too easy? Too hard? </w:t>
+      </w:r>
+      <w:r>
+        <w:rPr>
+          <w:lang w:val="en-GB"/>
+        </w:rPr>
+        <w:sym w:font="Wingdings" w:char="F0E0"/>
+      </w:r>
+      <w:r>
+        <w:rPr>
+          <w:lang w:val="en-GB"/>
+        </w:rPr>
+        <w:t xml:space="preserve"> Measured by the number of pass or fail</w:t>
+      </w:r>
+    </w:p>
+    <w:p>
+      <w:pPr>
+        <w:rPr>
+          <w:lang w:val="en-GB"/>
+        </w:rPr>
+      </w:pPr>
+      <w:r>
+        <w:rPr>
+          <w:lang w:val="en-GB"/>
+        </w:rPr>
+        <w:t>Record of incomplete lessons and complete lessons</w:t>
+      </w:r>
+    </w:p>
+    <w:p>
+      <w:pPr>
+        <w:rPr>
+          <w:lang w:val="en-GB"/>
+        </w:rPr>
+      </w:pPr>
+      <w:r>
+        <w:rPr>
+          <w:lang w:val="en-GB"/>
+        </w:rPr>
+        <w:t>Maths age too lower than expectation (real age)? Get offended</w:t>
+      </w:r>
+    </w:p>
+    <w:p>
+      <w:pPr>
+        <w:rPr>
+          <w:lang w:val="en-GB"/>
+        </w:rPr>
+      </w:pPr>
+    </w:p>
+    <w:p>
+      <w:pPr>
+        <w:rPr>
+          <w:lang w:val="en-GB"/>
+        </w:rPr>
+      </w:pPr>
+      <w:r>
+        <w:rPr>
+          <w:lang w:val="en-GB"/>
+        </w:rPr>
+        <w:t>Compute the retention rate, month-to-month subscription length change rate to verify the first-order Markov Chain property.</w:t>
+      </w:r>
+    </w:p>
+    <w:p>
+      <w:pPr>
+        <w:rPr>
+          <w:lang w:val="en-GB"/>
+        </w:rPr>
+      </w:pPr>
+      <w:r>
+        <w:rPr>
+          <w:lang w:val="en-GB"/>
+        </w:rPr>
+        <w:t>Compute progression before cancellation: final age – initial age assigned by the assessment</w:t>
+      </w:r>
+    </w:p>
+    <w:p>
+      <w:pPr>
+        <w:rPr>
+          <w:lang w:val="en-GB"/>
+        </w:rPr>
+      </w:pPr>
+      <w:r>
+        <w:rPr>
+          <w:lang w:val="en-GB"/>
+        </w:rPr>
+        <w:t>Key of lessons: 0500AAx020</w:t>
+      </w:r>
+    </w:p>
+    <w:p>
+      <w:pPr>
+        <w:rPr>
+          <w:lang w:val="en-GB"/>
+        </w:rPr>
+      </w:pPr>
+      <w:r>
+        <w:rPr>
+          <w:lang w:val="en-GB"/>
+        </w:rPr>
+        <w:t>0500 is the math age</w:t>
+      </w:r>
+    </w:p>
+    <w:p>
+      <w:pPr>
+        <w:rPr>
+          <w:lang w:val="en-GB"/>
+        </w:rPr>
+      </w:pPr>
+      <w:r>
+        <w:rPr>
+          <w:lang w:val="en-GB"/>
+        </w:rPr>
+        <w:t>AA is the topic ID</w:t>
+      </w:r>
+    </w:p>
+    <w:p>
+      <w:pPr>
+        <w:rPr>
+          <w:lang w:val="en-GB"/>
+        </w:rPr>
+      </w:pPr>
+      <w:r>
+        <w:rPr>
+          <w:lang w:val="en-GB"/>
+        </w:rPr>
+        <w:t xml:space="preserve">X indicates the </w:t>
+      </w:r>
+      <w:r>
+        <w:rPr>
+          <w:lang w:val="en-GB"/>
+        </w:rPr>
+        <w:t>lesson type</w:t>
+      </w:r>
+    </w:p>
+    <w:p>
+      <w:pPr>
+        <w:rPr>
+          <w:lang w:val="en-GB"/>
+        </w:rPr>
+      </w:pPr>
+      <w:r>
+        <w:rPr>
+          <w:lang w:val="en-GB"/>
+        </w:rPr>
+        <w:t>0200 is the exercise ID</w:t>
+      </w:r>
+    </w:p>
+    <w:p>
+      <w:pPr>
+        <w:rPr>
+          <w:lang w:val="en-GB"/>
+        </w:rPr>
+      </w:pPr>
+      <w:r>
+        <w:rPr>
+          <w:lang w:val="en-GB"/>
+        </w:rPr>
+        <w:br w:type="column"/>
+      </w:r>
+      <w:r>
+        <w:rPr>
+          <w:lang w:val="en-GB"/>
+        </w:rPr>
+        <w:lastRenderedPageBreak/>
+        <w:t>Weekly Meeting</w:t>
+      </w:r>
+    </w:p>
+    <w:p>
+      <w:pPr>
+        <w:rPr>
+          <w:lang w:val="en-GB"/>
+        </w:rPr>
+      </w:pPr>
+      <w:r>
+        <w:rPr>
+          <w:lang w:val="en-GB"/>
+        </w:rPr>
+        <w:t>Date: 2018-04-30</w:t>
+      </w:r>
+    </w:p>
+    <w:p>
+      <w:pPr>
+        <w:rPr>
+          <w:lang w:val="en-GB"/>
+        </w:rPr>
+      </w:pPr>
+      <w:r>
+        <w:rPr>
+          <w:lang w:val="en-GB"/>
+        </w:rPr>
+        <w:t>Attendees: Andy, Junaid</w:t>
+      </w:r>
+    </w:p>
+    <w:p>
+      <w:pPr>
+        <w:rPr>
+          <w:lang w:val="en-GB"/>
+        </w:rPr>
+      </w:pPr>
+    </w:p>
+    <w:p>
+      <w:pPr>
+        <w:rPr>
+          <w:u w:val="single"/>
+          <w:lang w:val="en-GB"/>
+        </w:rPr>
+      </w:pPr>
+      <w:r>
+        <w:rPr>
+          <w:u w:val="single"/>
+          <w:lang w:val="en-GB"/>
+        </w:rPr>
+        <w:t>Questions:</w:t>
+      </w:r>
+    </w:p>
+    <w:p>
+      <w:pPr>
+        <w:pStyle w:val="ListParagraph"/>
+        <w:numPr>
+          <w:ilvl w:val="0"/>
+          <w:numId w:val="3"/>
+        </w:numPr>
+        <w:rPr>
+          <w:lang w:val="en-GB"/>
+        </w:rPr>
+      </w:pPr>
+      <w:r>
+        <w:rPr>
+          <w:lang w:val="en-GB"/>
+        </w:rPr>
+        <w:t>Activity features &amp; Progress features</w:t>
+      </w:r>
+    </w:p>
+    <w:p>
+      <w:pPr>
+        <w:pStyle w:val="ListParagraph"/>
+        <w:rPr>
+          <w:lang w:val="en-GB"/>
+        </w:rPr>
+      </w:pPr>
+      <w:r>
+        <w:rPr>
+          <w:lang w:val="en-GB"/>
+        </w:rPr>
+        <w:t>Systematic way of defining fea</w:t>
       </w:r>
       <w:bookmarkStart w:id="0" w:name="_GoBack"/>
       <w:bookmarkEnd w:id="0"/>
-    </w:p>
-    <w:p>
-      <w:pPr>
-        <w:rPr>
-          <w:lang w:val="en-GB"/>
-        </w:rPr>
-      </w:pPr>
-      <w:r>
-        <w:rPr>
-          <w:lang w:val="en-GB"/>
-        </w:rPr>
-        <w:t>Align the date frame of subscribers</w:t>
-      </w:r>
-    </w:p>
-    <w:p>
-      <w:pPr>
-        <w:rPr>
-          <w:u w:val="single"/>
-          <w:lang w:val="en-GB"/>
-        </w:rPr>
-      </w:pPr>
-      <w:r>
-        <w:rPr>
-          <w:u w:val="single"/>
-          <w:lang w:val="en-GB"/>
-        </w:rPr>
-        <w:t>Defining Features:</w:t>
-      </w:r>
-    </w:p>
-    <w:p>
-      <w:pPr>
-        <w:rPr>
-          <w:lang w:val="en-GB"/>
-        </w:rPr>
-      </w:pPr>
-      <w:r>
-        <w:rPr>
-          <w:lang w:val="en-GB"/>
-        </w:rPr>
-        <w:t>Activity features</w:t>
-      </w:r>
-      <w:r>
-        <w:rPr>
-          <w:lang w:val="en-GB"/>
-        </w:rPr>
-        <w:t xml:space="preserve"> &amp; </w:t>
-      </w:r>
-      <w:r>
-        <w:rPr>
-          <w:lang w:val="en-GB"/>
-        </w:rPr>
-        <w:t>Progress features</w:t>
-      </w:r>
-    </w:p>
-    <w:p>
-      <w:pPr>
-        <w:rPr>
-          <w:lang w:val="en-GB"/>
-        </w:rPr>
-      </w:pPr>
-      <w:r>
-        <w:rPr>
-          <w:lang w:val="en-GB"/>
-        </w:rPr>
-        <w:t xml:space="preserve">Subscription </w:t>
-      </w:r>
-      <w:r>
-        <w:rPr>
-          <w:lang w:val="en-GB"/>
-        </w:rPr>
-        <w:t xml:space="preserve">level &amp; </w:t>
-      </w:r>
-      <w:r>
-        <w:rPr>
-          <w:lang w:val="en-GB"/>
-        </w:rPr>
-        <w:t>Subscriber level</w:t>
-      </w:r>
-    </w:p>
-    <w:p>
-      <w:pPr>
-        <w:rPr>
-          <w:b/>
-          <w:lang w:val="en-GB"/>
-        </w:rPr>
-      </w:pPr>
-      <w:r>
-        <w:rPr>
-          <w:b/>
-          <w:lang w:val="en-GB"/>
-        </w:rPr>
-        <w:t>Potential predicators:</w:t>
-      </w:r>
-    </w:p>
-    <w:p>
-      <w:pPr>
-        <w:rPr>
-          <w:lang w:val="en-GB"/>
-        </w:rPr>
-      </w:pPr>
-      <w:r>
-        <w:rPr>
-          <w:lang w:val="en-GB"/>
-        </w:rPr>
-        <w:t xml:space="preserve">Too easy? Too hard? </w:t>
-      </w:r>
-      <w:r>
-        <w:rPr>
-          <w:lang w:val="en-GB"/>
-        </w:rPr>
-        <w:sym w:font="Wingdings" w:char="F0E0"/>
-      </w:r>
-      <w:r>
-        <w:rPr>
-          <w:lang w:val="en-GB"/>
-        </w:rPr>
-        <w:t xml:space="preserve"> Measured by the number of pass or fail</w:t>
-      </w:r>
-    </w:p>
-    <w:p>
-      <w:pPr>
-        <w:rPr>
-          <w:lang w:val="en-GB"/>
-        </w:rPr>
-      </w:pPr>
-      <w:r>
-        <w:rPr>
-          <w:lang w:val="en-GB"/>
-        </w:rPr>
-        <w:t>Record of incomplete lessons and complete lessons</w:t>
-      </w:r>
-    </w:p>
-    <w:p>
-      <w:pPr>
-        <w:rPr>
-          <w:lang w:val="en-GB"/>
-        </w:rPr>
-      </w:pPr>
-      <w:r>
-        <w:rPr>
-          <w:lang w:val="en-GB"/>
-        </w:rPr>
-        <w:t>Maths age too lower than expectation (real age)? Get offended</w:t>
-      </w:r>
-    </w:p>
-    <w:p>
-      <w:pPr>
-        <w:rPr>
-          <w:lang w:val="en-GB"/>
-        </w:rPr>
-      </w:pPr>
-    </w:p>
-    <w:p>
-      <w:pPr>
-        <w:rPr>
-          <w:lang w:val="en-GB"/>
-        </w:rPr>
-      </w:pPr>
-      <w:r>
-        <w:rPr>
-          <w:lang w:val="en-GB"/>
-        </w:rPr>
-        <w:t xml:space="preserve">Compute the retention rate, month-to-month </w:t>
-      </w:r>
-      <w:proofErr w:type="gramStart"/>
-      <w:r>
-        <w:rPr>
-          <w:lang w:val="en-GB"/>
-        </w:rPr>
-        <w:t>subscription length change rate</w:t>
-      </w:r>
-      <w:proofErr w:type="gramEnd"/>
-      <w:r>
-        <w:rPr>
-          <w:lang w:val="en-GB"/>
-        </w:rPr>
-        <w:t xml:space="preserve"> to verify the first-order Markov Chain property.</w:t>
-      </w:r>
-    </w:p>
-    <w:p>
-      <w:pPr>
-        <w:rPr>
-          <w:lang w:val="en-GB"/>
-        </w:rPr>
-      </w:pPr>
-      <w:r>
-        <w:rPr>
-          <w:lang w:val="en-GB"/>
-        </w:rPr>
-        <w:t>Compute progression before cancellation: final age – initial age assigned by the assessment</w:t>
-      </w:r>
-    </w:p>
-    <w:p>
-      <w:pPr>
-        <w:rPr>
-          <w:lang w:val="en-GB"/>
-        </w:rPr>
-      </w:pPr>
-      <w:r>
-        <w:rPr>
-          <w:lang w:val="en-GB"/>
-        </w:rPr>
-        <w:t>Key of lessons: 0500AAx020</w:t>
-      </w:r>
-    </w:p>
-    <w:p>
-      <w:pPr>
-        <w:rPr>
-          <w:lang w:val="en-GB"/>
-        </w:rPr>
-      </w:pPr>
-      <w:proofErr w:type="gramStart"/>
-      <w:r>
-        <w:rPr>
-          <w:lang w:val="en-GB"/>
-        </w:rPr>
-        <w:t>0500</w:t>
-      </w:r>
-      <w:proofErr w:type="gramEnd"/>
-      <w:r>
-        <w:rPr>
-          <w:lang w:val="en-GB"/>
-        </w:rPr>
-        <w:t xml:space="preserve"> is the math age</w:t>
-      </w:r>
-    </w:p>
-    <w:p>
-      <w:pPr>
-        <w:rPr>
-          <w:lang w:val="en-GB"/>
-        </w:rPr>
-      </w:pPr>
-      <w:r>
-        <w:rPr>
-          <w:lang w:val="en-GB"/>
-        </w:rPr>
-        <w:t>AA is the topic ID</w:t>
-      </w:r>
-    </w:p>
-    <w:p>
-      <w:pPr>
-        <w:rPr>
-          <w:lang w:val="en-GB"/>
-        </w:rPr>
-      </w:pPr>
-      <w:r>
-        <w:rPr>
-          <w:lang w:val="en-GB"/>
-        </w:rPr>
-        <w:t xml:space="preserve">X indicates the </w:t>
-      </w:r>
-      <w:r>
-        <w:rPr>
-          <w:lang w:val="en-GB"/>
-        </w:rPr>
-        <w:t>lesson type</w:t>
-      </w:r>
-    </w:p>
-    <w:p>
-      <w:pPr>
-        <w:rPr>
-          <w:lang w:val="en-GB"/>
-        </w:rPr>
-      </w:pPr>
-      <w:proofErr w:type="gramStart"/>
-      <w:r>
-        <w:rPr>
-          <w:lang w:val="en-GB"/>
-        </w:rPr>
-        <w:t>0200</w:t>
-      </w:r>
-      <w:proofErr w:type="gramEnd"/>
-      <w:r>
-        <w:rPr>
-          <w:lang w:val="en-GB"/>
-        </w:rPr>
-        <w:t xml:space="preserve"> is the exercise ID</w:t>
-      </w:r>
+      <w:r>
+        <w:rPr>
+          <w:lang w:val="en-GB"/>
+        </w:rPr>
+        <w:t>tures?</w:t>
+      </w:r>
+    </w:p>
+    <w:p>
+      <w:pPr>
+        <w:pStyle w:val="ListParagraph"/>
+        <w:rPr>
+          <w:lang w:val="en-GB"/>
+        </w:rPr>
+      </w:pPr>
+      <w:r>
+        <w:rPr>
+          <w:lang w:val="en-GB"/>
+        </w:rPr>
+        <w:t>Literatures? Case Study?</w:t>
+      </w:r>
+    </w:p>
+    <w:p>
+      <w:pPr>
+        <w:pStyle w:val="ListParagraph"/>
+        <w:numPr>
+          <w:ilvl w:val="0"/>
+          <w:numId w:val="3"/>
+        </w:numPr>
+        <w:rPr>
+          <w:lang w:val="en-GB"/>
+        </w:rPr>
+      </w:pPr>
+      <w:r>
+        <w:rPr>
+          <w:lang w:val="en-GB"/>
+        </w:rPr>
+        <w:t>Defining the two types of customers</w:t>
+      </w:r>
+    </w:p>
+    <w:p>
+      <w:pPr>
+        <w:pStyle w:val="ListParagraph"/>
+        <w:numPr>
+          <w:ilvl w:val="0"/>
+          <w:numId w:val="3"/>
+        </w:numPr>
+        <w:rPr>
+          <w:lang w:val="en-GB"/>
+        </w:rPr>
+      </w:pPr>
+      <w:r>
+        <w:rPr>
+          <w:lang w:val="en-GB"/>
+        </w:rPr>
+        <w:t>Individual level and aggregation level?</w:t>
+      </w:r>
+    </w:p>
+    <w:p>
+      <w:pPr>
+        <w:rPr>
+          <w:lang w:val="en-GB"/>
+        </w:rPr>
+      </w:pPr>
+    </w:p>
+    <w:p>
+      <w:pPr>
+        <w:rPr>
+          <w:lang w:val="en-GB"/>
+        </w:rPr>
+      </w:pPr>
     </w:p>
     <w:p>
       <w:pPr>
@@ -2596,9 +2340,9 @@
 <file path=word/numbering.xml><?xml version="1.0" encoding="utf-8"?>
 <w:numbering xmlns:wpc="http://schemas.microsoft.com/office/word/2010/wordprocessingCanvas" xmlns:cx="http://schemas.microsoft.com/office/drawing/2014/chartex" xmlns:cx1="http://schemas.microsoft.com/office/drawing/2015/9/8/chartex" xmlns:mc="http://schemas.openxmlformats.org/markup-compatibility/2006" xmlns:o="urn:schemas-microsoft-com:office:office" xmlns:r="http://schemas.openxmlformats.org/officeDocument/2006/relationships" xmlns:m="http://schemas.openxmlformats.org/officeDocument/2006/math" xmlns:v="urn:schemas-microsoft-com:vml" xmlns:wp14="http://schemas.microsoft.com/office/word/2010/wordprocessingDrawing" xmlns:wp="http://schemas.openxmlformats.org/drawingml/2006/wordprocessingDrawing" xmlns:w10="urn:schemas-microsoft-com:office:word" xmlns:w="http://schemas.openxmlformats.org/wordprocessingml/2006/main" xmlns:w14="http://schemas.microsoft.com/office/word/2010/wordml" xmlns:w15="http://schemas.microsoft.com/office/word/2012/wordml" xmlns:w16se="http://schemas.microsoft.com/office/word/2015/wordml/symex" xmlns:wpg="http://schemas.microsoft.com/office/word/2010/wordprocessingGroup" xmlns:wpi="http://schemas.microsoft.com/office/word/2010/wordprocessingInk" xmlns:wne="http://schemas.microsoft.com/office/word/2006/wordml" xmlns:wps="http://schemas.microsoft.com/office/word/2010/wordprocessingShape" mc:Ignorable="w14 w15 w16se wp14">
   <w:abstractNum w:abstractNumId="0" w15:restartNumberingAfterBreak="0">
-    <w:nsid w:val="33D82C45"/>
+    <w:nsid w:val="065F2401"/>
     <w:multiLevelType w:val="hybridMultilevel"/>
-    <w:tmpl w:val="7820C014"/>
+    <w:tmpl w:val="EFA29D84"/>
     <w:lvl w:ilvl="0" w:tplc="0409000F">
       <w:start w:val="1"/>
       <w:numFmt w:val="decimal"/>
@@ -2685,6 +2429,95 @@
     </w:lvl>
   </w:abstractNum>
   <w:abstractNum w:abstractNumId="1" w15:restartNumberingAfterBreak="0">
+    <w:nsid w:val="33D82C45"/>
+    <w:multiLevelType w:val="hybridMultilevel"/>
+    <w:tmpl w:val="7820C014"/>
+    <w:lvl w:ilvl="0" w:tplc="0409000F">
+      <w:start w:val="1"/>
+      <w:numFmt w:val="decimal"/>
+      <w:lvlText w:val="%1."/>
+      <w:lvlJc w:val="left"/>
+      <w:pPr>
+        <w:ind w:left="720" w:hanging="360"/>
+      </w:pPr>
+      <w:rPr>
+        <w:rFonts w:hint="default"/>
+      </w:rPr>
+    </w:lvl>
+    <w:lvl w:ilvl="1" w:tplc="04090019" w:tentative="1">
+      <w:start w:val="1"/>
+      <w:numFmt w:val="lowerLetter"/>
+      <w:lvlText w:val="%2."/>
+      <w:lvlJc w:val="left"/>
+      <w:pPr>
+        <w:ind w:left="1440" w:hanging="360"/>
+      </w:pPr>
+    </w:lvl>
+    <w:lvl w:ilvl="2" w:tplc="0409001B" w:tentative="1">
+      <w:start w:val="1"/>
+      <w:numFmt w:val="lowerRoman"/>
+      <w:lvlText w:val="%3."/>
+      <w:lvlJc w:val="right"/>
+      <w:pPr>
+        <w:ind w:left="2160" w:hanging="180"/>
+      </w:pPr>
+    </w:lvl>
+    <w:lvl w:ilvl="3" w:tplc="0409000F" w:tentative="1">
+      <w:start w:val="1"/>
+      <w:numFmt w:val="decimal"/>
+      <w:lvlText w:val="%4."/>
+      <w:lvlJc w:val="left"/>
+      <w:pPr>
+        <w:ind w:left="2880" w:hanging="360"/>
+      </w:pPr>
+    </w:lvl>
+    <w:lvl w:ilvl="4" w:tplc="04090019" w:tentative="1">
+      <w:start w:val="1"/>
+      <w:numFmt w:val="lowerLetter"/>
+      <w:lvlText w:val="%5."/>
+      <w:lvlJc w:val="left"/>
+      <w:pPr>
+        <w:ind w:left="3600" w:hanging="360"/>
+      </w:pPr>
+    </w:lvl>
+    <w:lvl w:ilvl="5" w:tplc="0409001B" w:tentative="1">
+      <w:start w:val="1"/>
+      <w:numFmt w:val="lowerRoman"/>
+      <w:lvlText w:val="%6."/>
+      <w:lvlJc w:val="right"/>
+      <w:pPr>
+        <w:ind w:left="4320" w:hanging="180"/>
+      </w:pPr>
+    </w:lvl>
+    <w:lvl w:ilvl="6" w:tplc="0409000F" w:tentative="1">
+      <w:start w:val="1"/>
+      <w:numFmt w:val="decimal"/>
+      <w:lvlText w:val="%7."/>
+      <w:lvlJc w:val="left"/>
+      <w:pPr>
+        <w:ind w:left="5040" w:hanging="360"/>
+      </w:pPr>
+    </w:lvl>
+    <w:lvl w:ilvl="7" w:tplc="04090019" w:tentative="1">
+      <w:start w:val="1"/>
+      <w:numFmt w:val="lowerLetter"/>
+      <w:lvlText w:val="%8."/>
+      <w:lvlJc w:val="left"/>
+      <w:pPr>
+        <w:ind w:left="5760" w:hanging="360"/>
+      </w:pPr>
+    </w:lvl>
+    <w:lvl w:ilvl="8" w:tplc="0409001B" w:tentative="1">
+      <w:start w:val="1"/>
+      <w:numFmt w:val="lowerRoman"/>
+      <w:lvlText w:val="%9."/>
+      <w:lvlJc w:val="right"/>
+      <w:pPr>
+        <w:ind w:left="6480" w:hanging="180"/>
+      </w:pPr>
+    </w:lvl>
+  </w:abstractNum>
+  <w:abstractNum w:abstractNumId="2" w15:restartNumberingAfterBreak="0">
     <w:nsid w:val="428071B3"/>
     <w:multiLevelType w:val="hybridMultilevel"/>
     <w:tmpl w:val="FAF65EFA"/>
@@ -2797,9 +2630,12 @@
     </w:lvl>
   </w:abstractNum>
   <w:num w:numId="1">
+    <w:abstractNumId w:val="2"/>
+  </w:num>
+  <w:num w:numId="2">
     <w:abstractNumId w:val="1"/>
   </w:num>
-  <w:num w:numId="2">
+  <w:num w:numId="3">
     <w:abstractNumId w:val="0"/>
   </w:num>
 </w:numbering>

</xml_diff>

<commit_message>
add survival analysis; working on usage calculation
</commit_message>
<xml_diff>
--- a/Notes/Meeting_Minutes.docx
+++ b/Notes/Meeting_Minutes.docx
@@ -40,8 +40,16 @@
         <w:rPr>
           <w:lang w:val="en-GB"/>
         </w:rPr>
-        <w:t>Attendees: Junaid</w:t>
-      </w:r>
+        <w:t xml:space="preserve">Attendees: </w:t>
+      </w:r>
+      <w:proofErr w:type="spellStart"/>
+      <w:r>
+        <w:rPr>
+          <w:lang w:val="en-GB"/>
+        </w:rPr>
+        <w:t>Junaid</w:t>
+      </w:r>
+      <w:proofErr w:type="spellEnd"/>
     </w:p>
     <w:p>
       <w:pPr>
@@ -203,7 +211,21 @@
         <w:rPr>
           <w:lang w:val="en-GB"/>
         </w:rPr>
-        <w:t>Monday – Thursday in Whizz, 3 days a week at least</w:t>
+        <w:t xml:space="preserve">Monday – Thursday in </w:t>
+      </w:r>
+      <w:proofErr w:type="gramStart"/>
+      <w:r>
+        <w:rPr>
+          <w:lang w:val="en-GB"/>
+        </w:rPr>
+        <w:t>Whizz</w:t>
+      </w:r>
+      <w:proofErr w:type="gramEnd"/>
+      <w:r>
+        <w:rPr>
+          <w:lang w:val="en-GB"/>
+        </w:rPr>
+        <w:t>, 3 days a week at least</w:t>
       </w:r>
     </w:p>
     <w:p>
@@ -275,20 +297,44 @@
         <w:rPr>
           <w:lang w:val="en-GB"/>
         </w:rPr>
-        <w:t>(complete lesson table &amp; incomplete lesson tables)</w:t>
-      </w:r>
-    </w:p>
-    <w:p>
-      <w:pPr>
-        <w:rPr>
-          <w:lang w:val="en-GB"/>
-        </w:rPr>
-      </w:pPr>
-      <w:r>
-        <w:rPr>
-          <w:lang w:val="en-GB"/>
-        </w:rPr>
-        <w:t xml:space="preserve">stactDepth: </w:t>
+        <w:t>(</w:t>
+      </w:r>
+      <w:proofErr w:type="gramStart"/>
+      <w:r>
+        <w:rPr>
+          <w:lang w:val="en-GB"/>
+        </w:rPr>
+        <w:t>complete</w:t>
+      </w:r>
+      <w:proofErr w:type="gramEnd"/>
+      <w:r>
+        <w:rPr>
+          <w:lang w:val="en-GB"/>
+        </w:rPr>
+        <w:t xml:space="preserve"> lesson table &amp; incomplete lesson tables)</w:t>
+      </w:r>
+    </w:p>
+    <w:p>
+      <w:pPr>
+        <w:rPr>
+          <w:lang w:val="en-GB"/>
+        </w:rPr>
+      </w:pPr>
+      <w:proofErr w:type="spellStart"/>
+      <w:proofErr w:type="gramStart"/>
+      <w:r>
+        <w:rPr>
+          <w:lang w:val="en-GB"/>
+        </w:rPr>
+        <w:t>stactDepth</w:t>
+      </w:r>
+      <w:proofErr w:type="spellEnd"/>
+      <w:proofErr w:type="gramEnd"/>
+      <w:r>
+        <w:rPr>
+          <w:lang w:val="en-GB"/>
+        </w:rPr>
+        <w:t xml:space="preserve">: </w:t>
       </w:r>
       <w:r>
         <w:rPr>
@@ -309,24 +355,82 @@
           <w:lang w:val="en-GB"/>
         </w:rPr>
       </w:pPr>
-      <w:r>
-        <w:rPr>
-          <w:lang w:val="en-GB"/>
-        </w:rPr>
-        <w:t>outcome: pass (move forward), fail (regression), static (will come back after some other topics)</w:t>
-      </w:r>
-    </w:p>
-    <w:p>
-      <w:pPr>
-        <w:rPr>
-          <w:lang w:val="en-GB"/>
-        </w:rPr>
-      </w:pPr>
-      <w:r>
-        <w:rPr>
-          <w:lang w:val="en-GB"/>
-        </w:rPr>
-        <w:t>lesson_type: tutor_ex (exercies), tutor_pb (test)</w:t>
+      <w:proofErr w:type="gramStart"/>
+      <w:r>
+        <w:rPr>
+          <w:lang w:val="en-GB"/>
+        </w:rPr>
+        <w:t>outcome</w:t>
+      </w:r>
+      <w:proofErr w:type="gramEnd"/>
+      <w:r>
+        <w:rPr>
+          <w:lang w:val="en-GB"/>
+        </w:rPr>
+        <w:t>: pass (move forward), fail (regression), static (will come back after some other topics)</w:t>
+      </w:r>
+    </w:p>
+    <w:p>
+      <w:pPr>
+        <w:rPr>
+          <w:lang w:val="en-GB"/>
+        </w:rPr>
+      </w:pPr>
+      <w:proofErr w:type="spellStart"/>
+      <w:r>
+        <w:rPr>
+          <w:lang w:val="en-GB"/>
+        </w:rPr>
+        <w:t>lesson_type</w:t>
+      </w:r>
+      <w:proofErr w:type="spellEnd"/>
+      <w:r>
+        <w:rPr>
+          <w:lang w:val="en-GB"/>
+        </w:rPr>
+        <w:t xml:space="preserve">: </w:t>
+      </w:r>
+      <w:proofErr w:type="spellStart"/>
+      <w:r>
+        <w:rPr>
+          <w:lang w:val="en-GB"/>
+        </w:rPr>
+        <w:t>tutor_ex</w:t>
+      </w:r>
+      <w:proofErr w:type="spellEnd"/>
+      <w:r>
+        <w:rPr>
+          <w:lang w:val="en-GB"/>
+        </w:rPr>
+        <w:t xml:space="preserve"> (</w:t>
+      </w:r>
+      <w:proofErr w:type="spellStart"/>
+      <w:r>
+        <w:rPr>
+          <w:lang w:val="en-GB"/>
+        </w:rPr>
+        <w:t>exercies</w:t>
+      </w:r>
+      <w:proofErr w:type="spellEnd"/>
+      <w:r>
+        <w:rPr>
+          <w:lang w:val="en-GB"/>
+        </w:rPr>
+        <w:t xml:space="preserve">), </w:t>
+      </w:r>
+      <w:proofErr w:type="spellStart"/>
+      <w:r>
+        <w:rPr>
+          <w:lang w:val="en-GB"/>
+        </w:rPr>
+        <w:t>tutor_pb</w:t>
+      </w:r>
+      <w:proofErr w:type="spellEnd"/>
+      <w:r>
+        <w:rPr>
+          <w:lang w:val="en-GB"/>
+        </w:rPr>
+        <w:t xml:space="preserve"> (test)</w:t>
       </w:r>
     </w:p>
     <w:p>
@@ -367,11 +471,19 @@
           <w:lang w:val="en-GB"/>
         </w:rPr>
       </w:pPr>
-      <w:r>
-        <w:rPr>
-          <w:lang w:val="en-GB"/>
-        </w:rPr>
-        <w:t>Pupilid – student id</w:t>
+      <w:proofErr w:type="spellStart"/>
+      <w:r>
+        <w:rPr>
+          <w:lang w:val="en-GB"/>
+        </w:rPr>
+        <w:t>Pupilid</w:t>
+      </w:r>
+      <w:proofErr w:type="spellEnd"/>
+      <w:r>
+        <w:rPr>
+          <w:lang w:val="en-GB"/>
+        </w:rPr>
+        <w:t xml:space="preserve"> – student id</w:t>
       </w:r>
     </w:p>
     <w:p>
@@ -683,6 +795,7 @@
           <w:lang w:val="en-GB"/>
         </w:rPr>
       </w:pPr>
+      <w:proofErr w:type="spellStart"/>
       <w:r>
         <w:rPr>
           <w:lang w:val="en-GB"/>
@@ -693,7 +806,28 @@
         <w:rPr>
           <w:lang w:val="en-GB"/>
         </w:rPr>
-        <w:t xml:space="preserve">esson_type: there are 3 types </w:t>
+        <w:t>esson_type</w:t>
+      </w:r>
+      <w:proofErr w:type="spellEnd"/>
+      <w:r>
+        <w:rPr>
+          <w:lang w:val="en-GB"/>
+        </w:rPr>
+        <w:t xml:space="preserve">: there are </w:t>
+      </w:r>
+      <w:proofErr w:type="gramStart"/>
+      <w:r>
+        <w:rPr>
+          <w:lang w:val="en-GB"/>
+        </w:rPr>
+        <w:t>3</w:t>
+      </w:r>
+      <w:proofErr w:type="gramEnd"/>
+      <w:r>
+        <w:rPr>
+          <w:lang w:val="en-GB"/>
+        </w:rPr>
+        <w:t xml:space="preserve"> types </w:t>
       </w:r>
       <w:r>
         <w:rPr>
@@ -705,7 +839,35 @@
         <w:rPr>
           <w:lang w:val="en-GB"/>
         </w:rPr>
-        <w:t xml:space="preserve"> tutor_ex, tutor_pb, replay</w:t>
+        <w:t xml:space="preserve"> </w:t>
+      </w:r>
+      <w:proofErr w:type="spellStart"/>
+      <w:r>
+        <w:rPr>
+          <w:lang w:val="en-GB"/>
+        </w:rPr>
+        <w:t>tutor_ex</w:t>
+      </w:r>
+      <w:proofErr w:type="spellEnd"/>
+      <w:r>
+        <w:rPr>
+          <w:lang w:val="en-GB"/>
+        </w:rPr>
+        <w:t xml:space="preserve">, </w:t>
+      </w:r>
+      <w:proofErr w:type="spellStart"/>
+      <w:r>
+        <w:rPr>
+          <w:lang w:val="en-GB"/>
+        </w:rPr>
+        <w:t>tutor_pb</w:t>
+      </w:r>
+      <w:proofErr w:type="spellEnd"/>
+      <w:r>
+        <w:rPr>
+          <w:lang w:val="en-GB"/>
+        </w:rPr>
+        <w:t>, replay</w:t>
       </w:r>
       <w:r>
         <w:rPr>
@@ -729,8 +891,30 @@
         <w:rPr>
           <w:lang w:val="en-GB"/>
         </w:rPr>
-        <w:t>Progression mode: tutor_ex, tutor_pb</w:t>
-      </w:r>
+        <w:t xml:space="preserve">Progression mode: </w:t>
+      </w:r>
+      <w:proofErr w:type="spellStart"/>
+      <w:r>
+        <w:rPr>
+          <w:lang w:val="en-GB"/>
+        </w:rPr>
+        <w:t>tutor_ex</w:t>
+      </w:r>
+      <w:proofErr w:type="spellEnd"/>
+      <w:r>
+        <w:rPr>
+          <w:lang w:val="en-GB"/>
+        </w:rPr>
+        <w:t xml:space="preserve">, </w:t>
+      </w:r>
+      <w:proofErr w:type="spellStart"/>
+      <w:r>
+        <w:rPr>
+          <w:lang w:val="en-GB"/>
+        </w:rPr>
+        <w:t>tutor_pb</w:t>
+      </w:r>
+      <w:proofErr w:type="spellEnd"/>
     </w:p>
     <w:p>
       <w:pPr>
@@ -756,11 +940,33 @@
           <w:lang w:val="en-GB"/>
         </w:rPr>
       </w:pPr>
-      <w:r>
-        <w:rPr>
-          <w:lang w:val="en-GB"/>
-        </w:rPr>
-        <w:t xml:space="preserve">outcome: there are 3 outcomes for tutor_ex </w:t>
+      <w:proofErr w:type="gramStart"/>
+      <w:r>
+        <w:rPr>
+          <w:lang w:val="en-GB"/>
+        </w:rPr>
+        <w:t>outcome</w:t>
+      </w:r>
+      <w:proofErr w:type="gramEnd"/>
+      <w:r>
+        <w:rPr>
+          <w:lang w:val="en-GB"/>
+        </w:rPr>
+        <w:t xml:space="preserve">: there are 3 outcomes for </w:t>
+      </w:r>
+      <w:proofErr w:type="spellStart"/>
+      <w:r>
+        <w:rPr>
+          <w:lang w:val="en-GB"/>
+        </w:rPr>
+        <w:t>tutor_ex</w:t>
+      </w:r>
+      <w:proofErr w:type="spellEnd"/>
+      <w:r>
+        <w:rPr>
+          <w:lang w:val="en-GB"/>
+        </w:rPr>
+        <w:t xml:space="preserve"> </w:t>
       </w:r>
       <w:r>
         <w:rPr>
@@ -781,11 +987,33 @@
           <w:lang w:val="en-GB"/>
         </w:rPr>
       </w:pPr>
-      <w:r>
-        <w:rPr>
-          <w:lang w:val="en-GB"/>
-        </w:rPr>
-        <w:t xml:space="preserve">outcome: there are 2 outcomes for tutor_pb </w:t>
+      <w:proofErr w:type="gramStart"/>
+      <w:r>
+        <w:rPr>
+          <w:lang w:val="en-GB"/>
+        </w:rPr>
+        <w:t>outcome</w:t>
+      </w:r>
+      <w:proofErr w:type="gramEnd"/>
+      <w:r>
+        <w:rPr>
+          <w:lang w:val="en-GB"/>
+        </w:rPr>
+        <w:t xml:space="preserve">: there are 2 outcomes for </w:t>
+      </w:r>
+      <w:proofErr w:type="spellStart"/>
+      <w:r>
+        <w:rPr>
+          <w:lang w:val="en-GB"/>
+        </w:rPr>
+        <w:t>tutor_pb</w:t>
+      </w:r>
+      <w:proofErr w:type="spellEnd"/>
+      <w:r>
+        <w:rPr>
+          <w:lang w:val="en-GB"/>
+        </w:rPr>
+        <w:t xml:space="preserve"> </w:t>
       </w:r>
       <w:r>
         <w:rPr>
@@ -1035,11 +1263,19 @@
                 <w:lang w:val="en-GB"/>
               </w:rPr>
             </w:pPr>
+            <w:proofErr w:type="spellStart"/>
             <w:r>
               <w:rPr>
                 <w:lang w:val="en-GB"/>
               </w:rPr>
-              <w:t>StackDepth is increased by 1;</w:t>
+              <w:t>StackDepth</w:t>
+            </w:r>
+            <w:proofErr w:type="spellEnd"/>
+            <w:r>
+              <w:rPr>
+                <w:lang w:val="en-GB"/>
+              </w:rPr>
+              <w:t xml:space="preserve"> is increased by 1;</w:t>
             </w:r>
           </w:p>
           <w:p>
@@ -1370,11 +1606,33 @@
           <w:lang w:val="en-GB"/>
         </w:rPr>
       </w:pPr>
-      <w:r>
-        <w:rPr>
-          <w:lang w:val="en-GB"/>
-        </w:rPr>
-        <w:t xml:space="preserve">StackDepth: initial value is 1, and maximum allowed value is 3, is a rough measure of how the student is struggling on the </w:t>
+      <w:proofErr w:type="spellStart"/>
+      <w:r>
+        <w:rPr>
+          <w:lang w:val="en-GB"/>
+        </w:rPr>
+        <w:t>StackDepth</w:t>
+      </w:r>
+      <w:proofErr w:type="spellEnd"/>
+      <w:r>
+        <w:rPr>
+          <w:lang w:val="en-GB"/>
+        </w:rPr>
+        <w:t xml:space="preserve">: initial value is </w:t>
+      </w:r>
+      <w:proofErr w:type="gramStart"/>
+      <w:r>
+        <w:rPr>
+          <w:lang w:val="en-GB"/>
+        </w:rPr>
+        <w:t>1</w:t>
+      </w:r>
+      <w:proofErr w:type="gramEnd"/>
+      <w:r>
+        <w:rPr>
+          <w:lang w:val="en-GB"/>
+        </w:rPr>
+        <w:t xml:space="preserve">, and maximum allowed value is 3, is a rough measure of how the student is struggling on the </w:t>
       </w:r>
       <w:r>
         <w:rPr>
@@ -1389,12 +1647,36 @@
           <w:lang w:val="en-GB"/>
         </w:rPr>
       </w:pPr>
+      <w:proofErr w:type="spellStart"/>
+      <w:proofErr w:type="gramStart"/>
       <w:r>
         <w:rPr>
           <w:lang w:val="en-GB"/>
         </w:rPr>
         <w:lastRenderedPageBreak/>
-        <w:t>exerciseId: in order to increase the topic age (by a quarter), the student has to pass a set of exercises and tests (call it progression set). The exerciseId labels individual exercise/test within the progression set associated with the topic age.</w:t>
+        <w:t>exerciseId</w:t>
+      </w:r>
+      <w:proofErr w:type="spellEnd"/>
+      <w:proofErr w:type="gramEnd"/>
+      <w:r>
+        <w:rPr>
+          <w:lang w:val="en-GB"/>
+        </w:rPr>
+        <w:t xml:space="preserve">: in order to increase the topic age (by a quarter), the student has to pass a set of exercises and tests (call it progression set). The </w:t>
+      </w:r>
+      <w:proofErr w:type="spellStart"/>
+      <w:r>
+        <w:rPr>
+          <w:lang w:val="en-GB"/>
+        </w:rPr>
+        <w:t>exerciseId</w:t>
+      </w:r>
+      <w:proofErr w:type="spellEnd"/>
+      <w:r>
+        <w:rPr>
+          <w:lang w:val="en-GB"/>
+        </w:rPr>
+        <w:t xml:space="preserve"> labels individual exercise/test within the progression set associated with the topic age.</w:t>
       </w:r>
     </w:p>
     <w:p>
@@ -1619,26 +1901,68 @@
         <w:rPr>
           <w:lang w:val="en-GB"/>
         </w:rPr>
-        <w:t># best based on the payment date, rather than the subscription is live</w:t>
-      </w:r>
-    </w:p>
-    <w:p>
-      <w:pPr>
-        <w:rPr>
-          <w:lang w:val="en-GB"/>
-        </w:rPr>
-      </w:pPr>
-      <w:r>
-        <w:rPr>
-          <w:lang w:val="en-GB"/>
-        </w:rPr>
-        <w:t># the subcription will b</w:t>
-      </w:r>
-      <w:r>
-        <w:rPr>
-          <w:lang w:val="en-GB"/>
-        </w:rPr>
-        <w:t>e automatically rolled into next subscription, so cancellation is an active action</w:t>
+        <w:t xml:space="preserve"># </w:t>
+      </w:r>
+      <w:proofErr w:type="gramStart"/>
+      <w:r>
+        <w:rPr>
+          <w:lang w:val="en-GB"/>
+        </w:rPr>
+        <w:t>best</w:t>
+      </w:r>
+      <w:proofErr w:type="gramEnd"/>
+      <w:r>
+        <w:rPr>
+          <w:lang w:val="en-GB"/>
+        </w:rPr>
+        <w:t xml:space="preserve"> based on the payment date, rather than the subscription is live</w:t>
+      </w:r>
+    </w:p>
+    <w:p>
+      <w:pPr>
+        <w:rPr>
+          <w:lang w:val="en-GB"/>
+        </w:rPr>
+      </w:pPr>
+      <w:r>
+        <w:rPr>
+          <w:lang w:val="en-GB"/>
+        </w:rPr>
+        <w:t xml:space="preserve"># the </w:t>
+      </w:r>
+      <w:proofErr w:type="spellStart"/>
+      <w:r>
+        <w:rPr>
+          <w:lang w:val="en-GB"/>
+        </w:rPr>
+        <w:t>subcription</w:t>
+      </w:r>
+      <w:proofErr w:type="spellEnd"/>
+      <w:r>
+        <w:rPr>
+          <w:lang w:val="en-GB"/>
+        </w:rPr>
+        <w:t xml:space="preserve"> </w:t>
+      </w:r>
+      <w:proofErr w:type="gramStart"/>
+      <w:r>
+        <w:rPr>
+          <w:lang w:val="en-GB"/>
+        </w:rPr>
+        <w:t>will b</w:t>
+      </w:r>
+      <w:r>
+        <w:rPr>
+          <w:lang w:val="en-GB"/>
+        </w:rPr>
+        <w:t>e automatically rolled</w:t>
+      </w:r>
+      <w:proofErr w:type="gramEnd"/>
+      <w:r>
+        <w:rPr>
+          <w:lang w:val="en-GB"/>
+        </w:rPr>
+        <w:t xml:space="preserve"> into next subscription, so cancellation is an active action</w:t>
       </w:r>
     </w:p>
     <w:p>
@@ -1664,7 +1988,21 @@
         <w:rPr>
           <w:lang w:val="en-GB"/>
         </w:rPr>
-        <w:t># look at the cancellation rights policy on Whizz education</w:t>
+        <w:t xml:space="preserve"># </w:t>
+      </w:r>
+      <w:proofErr w:type="gramStart"/>
+      <w:r>
+        <w:rPr>
+          <w:lang w:val="en-GB"/>
+        </w:rPr>
+        <w:t>look</w:t>
+      </w:r>
+      <w:proofErr w:type="gramEnd"/>
+      <w:r>
+        <w:rPr>
+          <w:lang w:val="en-GB"/>
+        </w:rPr>
+        <w:t xml:space="preserve"> at the cancellation rights policy on Whizz education</w:t>
       </w:r>
     </w:p>
     <w:p>
@@ -1690,7 +2028,21 @@
         <w:rPr>
           <w:lang w:val="en-GB"/>
         </w:rPr>
-        <w:t># Ray will give me the spreadsheet of payment information, he said Susan prepared for the data</w:t>
+        <w:t xml:space="preserve"># Ray will give me the spreadsheet of payment </w:t>
+      </w:r>
+      <w:proofErr w:type="gramStart"/>
+      <w:r>
+        <w:rPr>
+          <w:lang w:val="en-GB"/>
+        </w:rPr>
+        <w:t>information,</w:t>
+      </w:r>
+      <w:proofErr w:type="gramEnd"/>
+      <w:r>
+        <w:rPr>
+          <w:lang w:val="en-GB"/>
+        </w:rPr>
+        <w:t xml:space="preserve"> he said Susan prepared for the data</w:t>
       </w:r>
     </w:p>
     <w:p>
@@ -1736,8 +2088,16 @@
         <w:rPr>
           <w:lang w:val="en-GB"/>
         </w:rPr>
-        <w:t>Attendees: Andy, Junaid</w:t>
-      </w:r>
+        <w:t xml:space="preserve">Attendees: Andy, </w:t>
+      </w:r>
+      <w:proofErr w:type="spellStart"/>
+      <w:r>
+        <w:rPr>
+          <w:lang w:val="en-GB"/>
+        </w:rPr>
+        <w:t>Junaid</w:t>
+      </w:r>
+      <w:proofErr w:type="spellEnd"/>
     </w:p>
     <w:p>
       <w:pPr>
@@ -1829,7 +2189,21 @@
         <w:rPr>
           <w:lang w:val="en-GB"/>
         </w:rPr>
-        <w:t>Need to take into account “natural cancellation”, where students have no need to continue enrolment, i.e. they’ve already or almost completed the whole curriculum.</w:t>
+        <w:t xml:space="preserve">Need to take into account “natural cancellation”, where students have no need to continue enrolment, i.e. </w:t>
+      </w:r>
+      <w:proofErr w:type="gramStart"/>
+      <w:r>
+        <w:rPr>
+          <w:lang w:val="en-GB"/>
+        </w:rPr>
+        <w:t>they’ve</w:t>
+      </w:r>
+      <w:proofErr w:type="gramEnd"/>
+      <w:r>
+        <w:rPr>
+          <w:lang w:val="en-GB"/>
+        </w:rPr>
+        <w:t xml:space="preserve"> already or almost completed the whole curriculum.</w:t>
       </w:r>
     </w:p>
     <w:p>
@@ -1848,8 +2222,16 @@
         <w:rPr>
           <w:lang w:val="en-GB"/>
         </w:rPr>
-        <w:t>of the students</w:t>
-      </w:r>
+        <w:t xml:space="preserve">of the </w:t>
+      </w:r>
+      <w:proofErr w:type="gramStart"/>
+      <w:r>
+        <w:rPr>
+          <w:lang w:val="en-GB"/>
+        </w:rPr>
+        <w:t>students</w:t>
+      </w:r>
+      <w:proofErr w:type="gramEnd"/>
       <w:r>
         <w:rPr>
           <w:lang w:val="en-GB"/>
@@ -1897,7 +2279,21 @@
         <w:rPr>
           <w:lang w:val="en-GB"/>
         </w:rPr>
-        <w:t xml:space="preserve"> who has subscribed for a specific period</w:t>
+        <w:t xml:space="preserve"> </w:t>
+      </w:r>
+      <w:proofErr w:type="gramStart"/>
+      <w:r>
+        <w:rPr>
+          <w:lang w:val="en-GB"/>
+        </w:rPr>
+        <w:t>who</w:t>
+      </w:r>
+      <w:proofErr w:type="gramEnd"/>
+      <w:r>
+        <w:rPr>
+          <w:lang w:val="en-GB"/>
+        </w:rPr>
+        <w:t xml:space="preserve"> has subscribed for a specific period</w:t>
       </w:r>
     </w:p>
     <w:p>
@@ -2061,7 +2457,21 @@
         <w:rPr>
           <w:lang w:val="en-GB"/>
         </w:rPr>
-        <w:t>Compute the retention rate, month-to-month subscription length change rate to verify the first-order Markov Chain property.</w:t>
+        <w:t xml:space="preserve">Compute the retention rate, month-to-month </w:t>
+      </w:r>
+      <w:proofErr w:type="gramStart"/>
+      <w:r>
+        <w:rPr>
+          <w:lang w:val="en-GB"/>
+        </w:rPr>
+        <w:t>subscription length change rate</w:t>
+      </w:r>
+      <w:proofErr w:type="gramEnd"/>
+      <w:r>
+        <w:rPr>
+          <w:lang w:val="en-GB"/>
+        </w:rPr>
+        <w:t xml:space="preserve"> to verify the first-order Markov Chain property.</w:t>
       </w:r>
     </w:p>
     <w:p>
@@ -2080,6 +2490,7 @@
     <w:p>
       <w:pPr>
         <w:rPr>
+          <w:rFonts w:hint="eastAsia"/>
           <w:lang w:val="en-GB"/>
         </w:rPr>
       </w:pPr>
@@ -2089,18 +2500,34 @@
         </w:rPr>
         <w:t>Key of lessons: 0500AAx020</w:t>
       </w:r>
-    </w:p>
-    <w:p>
-      <w:pPr>
-        <w:rPr>
-          <w:lang w:val="en-GB"/>
-        </w:rPr>
-      </w:pPr>
-      <w:r>
-        <w:rPr>
-          <w:lang w:val="en-GB"/>
-        </w:rPr>
-        <w:t>0500 is the math age</w:t>
+      <w:r>
+        <w:rPr>
+          <w:lang w:val="en-GB"/>
+        </w:rPr>
+        <w:t>0</w:t>
+      </w:r>
+      <w:bookmarkStart w:id="0" w:name="_GoBack"/>
+      <w:bookmarkEnd w:id="0"/>
+    </w:p>
+    <w:p>
+      <w:pPr>
+        <w:rPr>
+          <w:lang w:val="en-GB"/>
+        </w:rPr>
+      </w:pPr>
+      <w:proofErr w:type="gramStart"/>
+      <w:r>
+        <w:rPr>
+          <w:lang w:val="en-GB"/>
+        </w:rPr>
+        <w:t>0500</w:t>
+      </w:r>
+      <w:proofErr w:type="gramEnd"/>
+      <w:r>
+        <w:rPr>
+          <w:lang w:val="en-GB"/>
+        </w:rPr>
+        <w:t xml:space="preserve"> is the math age</w:t>
       </w:r>
     </w:p>
     <w:p>
@@ -2141,11 +2568,19 @@
           <w:lang w:val="en-GB"/>
         </w:rPr>
       </w:pPr>
-      <w:r>
-        <w:rPr>
-          <w:lang w:val="en-GB"/>
-        </w:rPr>
-        <w:t>0200 is the exercise ID</w:t>
+      <w:proofErr w:type="gramStart"/>
+      <w:r>
+        <w:rPr>
+          <w:lang w:val="en-GB"/>
+        </w:rPr>
+        <w:t>0200</w:t>
+      </w:r>
+      <w:proofErr w:type="gramEnd"/>
+      <w:r>
+        <w:rPr>
+          <w:lang w:val="en-GB"/>
+        </w:rPr>
+        <w:t xml:space="preserve"> is the exercise ID</w:t>
       </w:r>
     </w:p>
     <w:p>
@@ -2191,8 +2626,16 @@
         <w:rPr>
           <w:lang w:val="en-GB"/>
         </w:rPr>
-        <w:t>Attendees: Andy, Junaid</w:t>
-      </w:r>
+        <w:t xml:space="preserve">Attendees: Andy, </w:t>
+      </w:r>
+      <w:proofErr w:type="spellStart"/>
+      <w:r>
+        <w:rPr>
+          <w:lang w:val="en-GB"/>
+        </w:rPr>
+        <w:t>Junaid</w:t>
+      </w:r>
+      <w:proofErr w:type="spellEnd"/>
     </w:p>
     <w:p>
       <w:pPr>
@@ -2245,16 +2688,22 @@
         <w:rPr>
           <w:lang w:val="en-GB"/>
         </w:rPr>
-        <w:t>Systematic way of defining fea</w:t>
-      </w:r>
-      <w:bookmarkStart w:id="0" w:name="_GoBack"/>
-      <w:bookmarkEnd w:id="0"/>
+        <w:t xml:space="preserve">Systematic way of defining </w:t>
+      </w:r>
+      <w:proofErr w:type="gramStart"/>
+      <w:r>
+        <w:rPr>
+          <w:lang w:val="en-GB"/>
+        </w:rPr>
+        <w:t>fea</w:t>
+      </w:r>
       <w:r>
         <w:rPr>
           <w:lang w:val="en-GB"/>
         </w:rPr>
         <w:t>tures?</w:t>
       </w:r>
+      <w:proofErr w:type="gramEnd"/>
     </w:p>
     <w:p>
       <w:pPr>

</xml_diff>